<commit_message>
final touches for deliverable 2!
</commit_message>
<xml_diff>
--- a/Deliverables/TechnicalDocumentation.docx
+++ b/Deliverables/TechnicalDocumentation.docx
@@ -307,6 +307,49 @@
                                       <w:sz w:val="18"/>
                                       <w:szCs w:val="18"/>
                                     </w:rPr>
+                                    <w:t>March 3</w:t>
+                                  </w:r>
+                                  <w:r>
+                                    <w:rPr>
+                                      <w:rFonts w:ascii="Verdana" w:hAnsi="Verdana"/>
+                                      <w:caps/>
+                                      <w:color w:val="FFFFFF" w:themeColor="background1"/>
+                                      <w:sz w:val="18"/>
+                                      <w:szCs w:val="18"/>
+                                      <w:vertAlign w:val="superscript"/>
+                                    </w:rPr>
+                                    <w:t>rd</w:t>
+                                  </w:r>
+                                  <w:r>
+                                    <w:rPr>
+                                      <w:rFonts w:ascii="Verdana" w:hAnsi="Verdana"/>
+                                      <w:caps/>
+                                      <w:color w:val="FFFFFF" w:themeColor="background1"/>
+                                      <w:sz w:val="18"/>
+                                      <w:szCs w:val="18"/>
+                                    </w:rPr>
+                                    <w:t>, 2023</w:t>
+                                  </w:r>
+                                </w:p>
+                                <w:p>
+                                  <w:pPr>
+                                    <w:pStyle w:val="NoSpacing"/>
+                                    <w:rPr>
+                                      <w:rFonts w:ascii="Verdana" w:hAnsi="Verdana"/>
+                                      <w:caps/>
+                                      <w:color w:val="FFFFFF" w:themeColor="background1"/>
+                                      <w:sz w:val="18"/>
+                                      <w:szCs w:val="18"/>
+                                    </w:rPr>
+                                  </w:pPr>
+                                  <w:r>
+                                    <w:rPr>
+                                      <w:rFonts w:ascii="Verdana" w:hAnsi="Verdana"/>
+                                      <w:caps/>
+                                      <w:color w:val="FFFFFF" w:themeColor="background1"/>
+                                      <w:sz w:val="18"/>
+                                      <w:szCs w:val="18"/>
+                                    </w:rPr>
                                     <w:t>Kevin Taylor, Kelly Du, Nathaniel Ho</w:t>
                                   </w:r>
                                 </w:p>
@@ -511,6 +554,49 @@
                                 <w:sz w:val="18"/>
                                 <w:szCs w:val="18"/>
                               </w:rPr>
+                              <w:t>March 3</w:t>
+                            </w:r>
+                            <w:r>
+                              <w:rPr>
+                                <w:rFonts w:ascii="Verdana" w:hAnsi="Verdana"/>
+                                <w:caps/>
+                                <w:color w:val="FFFFFF" w:themeColor="background1"/>
+                                <w:sz w:val="18"/>
+                                <w:szCs w:val="18"/>
+                                <w:vertAlign w:val="superscript"/>
+                              </w:rPr>
+                              <w:t>rd</w:t>
+                            </w:r>
+                            <w:r>
+                              <w:rPr>
+                                <w:rFonts w:ascii="Verdana" w:hAnsi="Verdana"/>
+                                <w:caps/>
+                                <w:color w:val="FFFFFF" w:themeColor="background1"/>
+                                <w:sz w:val="18"/>
+                                <w:szCs w:val="18"/>
+                              </w:rPr>
+                              <w:t>, 2023</w:t>
+                            </w:r>
+                          </w:p>
+                          <w:p>
+                            <w:pPr>
+                              <w:pStyle w:val="NoSpacing"/>
+                              <w:rPr>
+                                <w:rFonts w:ascii="Verdana" w:hAnsi="Verdana"/>
+                                <w:caps/>
+                                <w:color w:val="FFFFFF" w:themeColor="background1"/>
+                                <w:sz w:val="18"/>
+                                <w:szCs w:val="18"/>
+                              </w:rPr>
+                            </w:pPr>
+                            <w:r>
+                              <w:rPr>
+                                <w:rFonts w:ascii="Verdana" w:hAnsi="Verdana"/>
+                                <w:caps/>
+                                <w:color w:val="FFFFFF" w:themeColor="background1"/>
+                                <w:sz w:val="18"/>
+                                <w:szCs w:val="18"/>
+                              </w:rPr>
                               <w:t>Kevin Taylor, Kelly Du, Nathaniel Ho</w:t>
                             </w:r>
                           </w:p>
@@ -1712,7 +1798,7 @@
                 <w:sz w:val="22"/>
                 <w:szCs w:val="22"/>
               </w:rPr>
-              <w:t>9</w:t>
+              <w:t>10</w:t>
             </w:r>
             <w:r>
               <w:rPr>
@@ -1801,7 +1887,7 @@
                 <w:sz w:val="22"/>
                 <w:szCs w:val="22"/>
               </w:rPr>
-              <w:t>9</w:t>
+              <w:t>10</w:t>
             </w:r>
             <w:r>
               <w:rPr>
@@ -1895,7 +1981,7 @@
                 <w:sz w:val="22"/>
                 <w:szCs w:val="22"/>
               </w:rPr>
-              <w:t>10</w:t>
+              <w:t>11</w:t>
             </w:r>
             <w:r>
               <w:rPr>
@@ -2000,7 +2086,7 @@
                 <w:sz w:val="22"/>
                 <w:szCs w:val="22"/>
               </w:rPr>
-              <w:t>10</w:t>
+              <w:t>11</w:t>
             </w:r>
             <w:r>
               <w:rPr>
@@ -2106,7 +2192,7 @@
                 <w:sz w:val="22"/>
                 <w:szCs w:val="22"/>
               </w:rPr>
-              <w:t>12</w:t>
+              <w:t>13</w:t>
             </w:r>
             <w:r>
               <w:rPr>
@@ -2212,7 +2298,7 @@
                 <w:sz w:val="22"/>
                 <w:szCs w:val="22"/>
               </w:rPr>
-              <w:t>14</w:t>
+              <w:t>15</w:t>
             </w:r>
             <w:r>
               <w:rPr>
@@ -2318,7 +2404,7 @@
                 <w:sz w:val="22"/>
                 <w:szCs w:val="22"/>
               </w:rPr>
-              <w:t>15</w:t>
+              <w:t>16</w:t>
             </w:r>
             <w:r>
               <w:rPr>
@@ -2409,7 +2495,7 @@
                 <w:sz w:val="22"/>
                 <w:szCs w:val="22"/>
               </w:rPr>
-              <w:t>16</w:t>
+              <w:t>17</w:t>
             </w:r>
             <w:r>
               <w:rPr>
@@ -2501,7 +2587,7 @@
                 <w:sz w:val="22"/>
                 <w:szCs w:val="22"/>
               </w:rPr>
-              <w:t>17</w:t>
+              <w:t>18</w:t>
             </w:r>
             <w:r>
               <w:rPr>
@@ -3258,7 +3344,7 @@
             <w:noProof/>
             <w:webHidden/>
           </w:rPr>
-          <w:t>9</w:t>
+          <w:t>10</w:t>
         </w:r>
         <w:r>
           <w:rPr>
@@ -3334,7 +3420,7 @@
             <w:noProof/>
             <w:webHidden/>
           </w:rPr>
-          <w:t>10</w:t>
+          <w:t>11</w:t>
         </w:r>
         <w:r>
           <w:rPr>
@@ -3410,7 +3496,7 @@
             <w:noProof/>
             <w:webHidden/>
           </w:rPr>
-          <w:t>11</w:t>
+          <w:t>12</w:t>
         </w:r>
         <w:r>
           <w:rPr>
@@ -3486,7 +3572,7 @@
             <w:noProof/>
             <w:webHidden/>
           </w:rPr>
-          <w:t>12</w:t>
+          <w:t>13</w:t>
         </w:r>
         <w:r>
           <w:rPr>
@@ -3562,7 +3648,7 @@
             <w:noProof/>
             <w:webHidden/>
           </w:rPr>
-          <w:t>12</w:t>
+          <w:t>13</w:t>
         </w:r>
         <w:r>
           <w:rPr>
@@ -3638,7 +3724,7 @@
             <w:noProof/>
             <w:webHidden/>
           </w:rPr>
-          <w:t>13</w:t>
+          <w:t>14</w:t>
         </w:r>
         <w:r>
           <w:rPr>
@@ -3714,7 +3800,7 @@
             <w:noProof/>
             <w:webHidden/>
           </w:rPr>
-          <w:t>14</w:t>
+          <w:t>15</w:t>
         </w:r>
         <w:r>
           <w:rPr>
@@ -3790,7 +3876,7 @@
             <w:noProof/>
             <w:webHidden/>
           </w:rPr>
-          <w:t>14</w:t>
+          <w:t>15</w:t>
         </w:r>
         <w:r>
           <w:rPr>
@@ -3866,7 +3952,7 @@
             <w:noProof/>
             <w:webHidden/>
           </w:rPr>
-          <w:t>15</w:t>
+          <w:t>16</w:t>
         </w:r>
         <w:r>
           <w:rPr>
@@ -3942,7 +4028,7 @@
             <w:noProof/>
             <w:webHidden/>
           </w:rPr>
-          <w:t>17</w:t>
+          <w:t>18</w:t>
         </w:r>
         <w:r>
           <w:rPr>
@@ -4353,27 +4439,14 @@
       <w:r>
         <w:t xml:space="preserve">Figure </w:t>
       </w:r>
-      <w:r>
-        <w:fldChar w:fldCharType="begin"/>
-      </w:r>
-      <w:r>
-        <w:instrText xml:space="preserve"> SEQ Figure \* ARABIC </w:instrText>
-      </w:r>
-      <w:r>
-        <w:fldChar w:fldCharType="separate"/>
-      </w:r>
-      <w:r>
-        <w:rPr>
-          <w:noProof/>
-        </w:rPr>
-        <w:t>1</w:t>
-      </w:r>
-      <w:r>
-        <w:rPr>
-          <w:noProof/>
-        </w:rPr>
-        <w:fldChar w:fldCharType="end"/>
-      </w:r>
+      <w:fldSimple w:instr=" SEQ Figure \* ARABIC ">
+        <w:r>
+          <w:rPr>
+            <w:noProof/>
+          </w:rPr>
+          <w:t>1</w:t>
+        </w:r>
+      </w:fldSimple>
       <w:r>
         <w:t>: Project Workflow</w:t>
       </w:r>
@@ -4446,7 +4519,23 @@
           <w:sz w:val="20"/>
           <w:szCs w:val="20"/>
         </w:rPr>
-        <w:t>For Deliverable 2, a SARIMA model with hyperparameters tuned, and FB prophet models with and without hyperparameter tuning were fit to the data.</w:t>
+        <w:t>For Deliverable 2,</w:t>
+      </w:r>
+      <w:r>
+        <w:rPr>
+          <w:rFonts w:ascii="Verdana" w:eastAsia="Verdana" w:hAnsi="Verdana" w:cs="Verdana"/>
+          <w:sz w:val="20"/>
+          <w:szCs w:val="20"/>
+        </w:rPr>
+        <w:t xml:space="preserve"> the same SARIMA model as Deliverable 1, a </w:t>
+      </w:r>
+      <w:r>
+        <w:rPr>
+          <w:rFonts w:ascii="Verdana" w:eastAsia="Verdana" w:hAnsi="Verdana" w:cs="Verdana"/>
+          <w:sz w:val="20"/>
+          <w:szCs w:val="20"/>
+        </w:rPr>
+        <w:t>SARIMA model with hyperparameters tuned, and FB prophet models with and without hyperparameter tuning were fit to the data.</w:t>
       </w:r>
     </w:p>
     <w:p>
@@ -4537,7 +4626,23 @@
           <w:sz w:val="20"/>
           <w:szCs w:val="20"/>
         </w:rPr>
-        <w:t>The data was gathered from the archive under the title “LD2011_2014.txt,” a text file delimited by semicolon. Decimal values were encoded with a comma ie) “0,00.” Values in the dataset were listed in kW power over 15-minute intervals. To convert values to kWh, the values were divided by 4. Missing values, including those for accounts created during the timeframe, are encoded in the data with zeros. The biannual time change results in either one hour of zero readings, or two hours aggregated, depending on the season (March time change vs. October time change).</w:t>
+        <w:t>The data was gathered from the archive under the title “LD2011_2014.txt,” a text file delimited by semicolon</w:t>
+      </w:r>
+      <w:r>
+        <w:rPr>
+          <w:rFonts w:ascii="Verdana" w:eastAsia="Verdana" w:hAnsi="Verdana" w:cs="Verdana"/>
+          <w:sz w:val="20"/>
+          <w:szCs w:val="20"/>
+        </w:rPr>
+        <w:t>s</w:t>
+      </w:r>
+      <w:r>
+        <w:rPr>
+          <w:rFonts w:ascii="Verdana" w:eastAsia="Verdana" w:hAnsi="Verdana" w:cs="Verdana"/>
+          <w:sz w:val="20"/>
+          <w:szCs w:val="20"/>
+        </w:rPr>
+        <w:t>. Decimal values were encoded with a comma ie) “0,00.” Values in the dataset were listed in kW power over 15-minute intervals. To convert values to kWh, the values were divided by 4. Missing values, including those for accounts created during the timeframe, are encoded in the data with zeros. The biannual time change results in either one hour of zero readings, or two hours aggregated, depending on the season (March time change vs. October time change).</w:t>
       </w:r>
     </w:p>
     <w:p>
@@ -4557,6 +4662,7 @@
         </w:rPr>
         <w:t xml:space="preserve">The python </w:t>
       </w:r>
+      <w:proofErr w:type="gramStart"/>
       <w:r>
         <w:rPr>
           <w:rFonts w:ascii="Verdana" w:eastAsia="Verdana" w:hAnsi="Verdana" w:cs="Verdana"/>
@@ -4565,7 +4671,18 @@
           <w:sz w:val="20"/>
           <w:szCs w:val="20"/>
         </w:rPr>
-        <w:t xml:space="preserve">pandas </w:t>
+        <w:t>pandas</w:t>
+      </w:r>
+      <w:proofErr w:type="gramEnd"/>
+      <w:r>
+        <w:rPr>
+          <w:rFonts w:ascii="Verdana" w:eastAsia="Verdana" w:hAnsi="Verdana" w:cs="Verdana"/>
+          <w:i/>
+          <w:iCs/>
+          <w:sz w:val="20"/>
+          <w:szCs w:val="20"/>
+        </w:rPr>
+        <w:t xml:space="preserve"> </w:t>
       </w:r>
       <w:r>
         <w:rPr>
@@ -4684,27 +4801,14 @@
       <w:r>
         <w:t xml:space="preserve">Figure </w:t>
       </w:r>
-      <w:r>
-        <w:fldChar w:fldCharType="begin"/>
-      </w:r>
-      <w:r>
-        <w:instrText xml:space="preserve"> SEQ Figure \* ARABIC </w:instrText>
-      </w:r>
-      <w:r>
-        <w:fldChar w:fldCharType="separate"/>
-      </w:r>
-      <w:r>
-        <w:rPr>
-          <w:noProof/>
-        </w:rPr>
-        <w:t>2</w:t>
-      </w:r>
-      <w:r>
-        <w:rPr>
-          <w:noProof/>
-        </w:rPr>
-        <w:fldChar w:fldCharType="end"/>
-      </w:r>
+      <w:fldSimple w:instr=" SEQ Figure \* ARABIC ">
+        <w:r>
+          <w:rPr>
+            <w:noProof/>
+          </w:rPr>
+          <w:t>2</w:t>
+        </w:r>
+      </w:fldSimple>
       <w:r>
         <w:t>: Initial DataFrame Head</w:t>
       </w:r>
@@ -4752,7 +4856,41 @@
           <w:sz w:val="20"/>
           <w:szCs w:val="20"/>
         </w:rPr>
-        <w:t>The time period in the data is 2011-2014, but some accounts were created during the timeframe – these values are encoded as zeros</w:t>
+        <w:t xml:space="preserve">The </w:t>
+      </w:r>
+      <w:proofErr w:type="gramStart"/>
+      <w:r>
+        <w:rPr>
+          <w:rFonts w:ascii="Verdana" w:eastAsia="Verdana" w:hAnsi="Verdana" w:cs="Verdana"/>
+          <w:sz w:val="20"/>
+          <w:szCs w:val="20"/>
+        </w:rPr>
+        <w:t>time period</w:t>
+      </w:r>
+      <w:proofErr w:type="gramEnd"/>
+      <w:r>
+        <w:rPr>
+          <w:rFonts w:ascii="Verdana" w:eastAsia="Verdana" w:hAnsi="Verdana" w:cs="Verdana"/>
+          <w:sz w:val="20"/>
+          <w:szCs w:val="20"/>
+        </w:rPr>
+        <w:t xml:space="preserve"> </w:t>
+      </w:r>
+      <w:r>
+        <w:rPr>
+          <w:rFonts w:ascii="Verdana" w:eastAsia="Verdana" w:hAnsi="Verdana" w:cs="Verdana"/>
+          <w:sz w:val="20"/>
+          <w:szCs w:val="20"/>
+        </w:rPr>
+        <w:t>of</w:t>
+      </w:r>
+      <w:r>
+        <w:rPr>
+          <w:rFonts w:ascii="Verdana" w:eastAsia="Verdana" w:hAnsi="Verdana" w:cs="Verdana"/>
+          <w:sz w:val="20"/>
+          <w:szCs w:val="20"/>
+        </w:rPr>
+        <w:t xml:space="preserve"> the data is 2011-2014, but some accounts were created during the timeframe – these values are encoded as zeros</w:t>
       </w:r>
       <w:r>
         <w:rPr>
@@ -5602,27 +5740,14 @@
       <w:r>
         <w:t xml:space="preserve">Figure </w:t>
       </w:r>
-      <w:r>
-        <w:fldChar w:fldCharType="begin"/>
-      </w:r>
-      <w:r>
-        <w:instrText xml:space="preserve"> SEQ Figure \* ARABIC </w:instrText>
-      </w:r>
-      <w:r>
-        <w:fldChar w:fldCharType="separate"/>
-      </w:r>
-      <w:r>
-        <w:rPr>
-          <w:noProof/>
-        </w:rPr>
-        <w:t>3</w:t>
-      </w:r>
-      <w:r>
-        <w:rPr>
-          <w:noProof/>
-        </w:rPr>
-        <w:fldChar w:fldCharType="end"/>
-      </w:r>
+      <w:fldSimple w:instr=" SEQ Figure \* ARABIC ">
+        <w:r>
+          <w:rPr>
+            <w:noProof/>
+          </w:rPr>
+          <w:t>3</w:t>
+        </w:r>
+      </w:fldSimple>
       <w:r>
         <w:t>: Four Accounts</w:t>
       </w:r>
@@ -5732,7 +5857,23 @@
           <w:sz w:val="20"/>
           <w:szCs w:val="20"/>
         </w:rPr>
-        <w:t xml:space="preserve">For an individual account, this represents the account’s total usage in kWh for a particular week. To perform initial EDA we also researched the data’s trend/seasonality on the dataset aggregated over all accounts, by mean weekly usage. </w:t>
+        <w:t xml:space="preserve">For an individual account, this represents the account’s total usage in kWh for a particular week. To perform initial </w:t>
+      </w:r>
+      <w:r>
+        <w:rPr>
+          <w:rFonts w:ascii="Verdana" w:eastAsia="Verdana" w:hAnsi="Verdana" w:cs="Verdana"/>
+          <w:sz w:val="20"/>
+          <w:szCs w:val="20"/>
+        </w:rPr>
+        <w:t>EDA,</w:t>
+      </w:r>
+      <w:r>
+        <w:rPr>
+          <w:rFonts w:ascii="Verdana" w:eastAsia="Verdana" w:hAnsi="Verdana" w:cs="Verdana"/>
+          <w:sz w:val="20"/>
+          <w:szCs w:val="20"/>
+        </w:rPr>
+        <w:t xml:space="preserve"> we also researched the data’s trend/seasonality on the dataset aggregated over all accounts, by mean weekly usage. </w:t>
       </w:r>
       <w:r>
         <w:rPr>
@@ -5761,7 +5902,7 @@
             <w:tcBorders>
               <w:top w:val="nil"/>
               <w:left w:val="nil"/>
-              <w:bottom w:val="single" w:sz="12" w:space="0" w:color="001851" w:themeColor="accent1"/>
+              <w:bottom w:val="single" w:sz="12" w:space="0" w:color="5D6EBB" w:themeColor="text2" w:themeTint="80"/>
               <w:right w:val="nil"/>
             </w:tcBorders>
             <w:vAlign w:val="center"/>
@@ -5773,20 +5914,20 @@
               <w:ind w:left="0"/>
               <w:jc w:val="center"/>
               <w:rPr>
-                <w:rFonts w:ascii="Verdana" w:eastAsia="Verdana" w:hAnsi="Verdana" w:cs="Verdana"/>
+                <w:rFonts w:asciiTheme="minorHAnsi" w:eastAsia="Verdana" w:hAnsiTheme="minorHAnsi" w:cstheme="minorHAnsi"/>
                 <w:i/>
                 <w:iCs/>
-                <w:sz w:val="20"/>
-                <w:szCs w:val="20"/>
+                <w:sz w:val="22"/>
+                <w:szCs w:val="22"/>
               </w:rPr>
             </w:pPr>
             <w:r>
               <w:rPr>
-                <w:rFonts w:ascii="Verdana" w:eastAsia="Verdana" w:hAnsi="Verdana" w:cs="Verdana"/>
+                <w:rFonts w:asciiTheme="minorHAnsi" w:eastAsia="Verdana" w:hAnsiTheme="minorHAnsi" w:cstheme="minorHAnsi"/>
                 <w:i/>
                 <w:iCs/>
-                <w:sz w:val="20"/>
-                <w:szCs w:val="20"/>
+                <w:sz w:val="22"/>
+                <w:szCs w:val="22"/>
               </w:rPr>
               <w:t>Target Variables</w:t>
             </w:r>
@@ -5798,7 +5939,7 @@
             <w:tcBorders>
               <w:top w:val="nil"/>
               <w:left w:val="nil"/>
-              <w:bottom w:val="single" w:sz="12" w:space="0" w:color="001851" w:themeColor="accent1"/>
+              <w:bottom w:val="single" w:sz="12" w:space="0" w:color="5D6EBB" w:themeColor="text2" w:themeTint="80"/>
               <w:right w:val="nil"/>
             </w:tcBorders>
             <w:vAlign w:val="center"/>
@@ -5809,20 +5950,20 @@
               <w:spacing w:before="0" w:beforeAutospacing="0" w:after="0" w:afterAutospacing="0"/>
               <w:jc w:val="center"/>
               <w:rPr>
-                <w:rFonts w:ascii="Verdana" w:eastAsia="Verdana" w:hAnsi="Verdana" w:cs="Verdana"/>
+                <w:rFonts w:asciiTheme="minorHAnsi" w:eastAsia="Verdana" w:hAnsiTheme="minorHAnsi" w:cstheme="minorHAnsi"/>
                 <w:i/>
                 <w:iCs/>
-                <w:sz w:val="20"/>
-                <w:szCs w:val="20"/>
+                <w:sz w:val="22"/>
+                <w:szCs w:val="22"/>
               </w:rPr>
             </w:pPr>
             <w:r>
               <w:rPr>
-                <w:rFonts w:ascii="Verdana" w:eastAsia="Verdana" w:hAnsi="Verdana" w:cs="Verdana"/>
+                <w:rFonts w:asciiTheme="minorHAnsi" w:eastAsia="Verdana" w:hAnsiTheme="minorHAnsi" w:cstheme="minorHAnsi"/>
                 <w:i/>
                 <w:iCs/>
-                <w:sz w:val="20"/>
-                <w:szCs w:val="20"/>
+                <w:sz w:val="22"/>
+                <w:szCs w:val="22"/>
               </w:rPr>
               <w:t>Predictive Variables</w:t>
             </w:r>
@@ -5830,11 +5971,14 @@
         </w:tc>
       </w:tr>
       <w:tr>
+        <w:trPr>
+          <w:trHeight w:val="510"/>
+        </w:trPr>
         <w:tc>
           <w:tcPr>
             <w:tcW w:w="4676" w:type="dxa"/>
             <w:tcBorders>
-              <w:top w:val="single" w:sz="12" w:space="0" w:color="001851" w:themeColor="accent1"/>
+              <w:top w:val="single" w:sz="12" w:space="0" w:color="5D6EBB" w:themeColor="text2" w:themeTint="80"/>
               <w:left w:val="nil"/>
               <w:bottom w:val="dotted" w:sz="8" w:space="0" w:color="BFBFBF" w:themeColor="background1" w:themeShade="BF"/>
               <w:right w:val="nil"/>
@@ -5850,18 +5994,24 @@
               <w:ind w:left="600"/>
               <w:textAlignment w:val="baseline"/>
               <w:rPr>
-                <w:rFonts w:ascii="Verdana" w:eastAsia="Verdana" w:hAnsi="Verdana" w:cs="Verdana"/>
+                <w:rFonts w:asciiTheme="minorHAnsi" w:eastAsia="Verdana" w:hAnsiTheme="minorHAnsi" w:cstheme="minorHAnsi"/>
+                <w:sz w:val="22"/>
+                <w:szCs w:val="22"/>
               </w:rPr>
             </w:pPr>
             <w:r>
               <w:rPr>
-                <w:rFonts w:ascii="Verdana" w:eastAsia="Verdana" w:hAnsi="Verdana" w:cs="Verdana"/>
+                <w:rFonts w:asciiTheme="minorHAnsi" w:eastAsia="Verdana" w:hAnsiTheme="minorHAnsi" w:cstheme="minorHAnsi"/>
+                <w:sz w:val="22"/>
+                <w:szCs w:val="22"/>
               </w:rPr>
               <w:t xml:space="preserve">Variable that is predicted in the forecasting </w:t>
             </w:r>
             <w:r>
               <w:rPr>
-                <w:rFonts w:ascii="Verdana" w:eastAsia="Verdana" w:hAnsi="Verdana" w:cs="Verdana"/>
+                <w:rFonts w:asciiTheme="minorHAnsi" w:eastAsia="Verdana" w:hAnsiTheme="minorHAnsi" w:cstheme="minorHAnsi"/>
+                <w:sz w:val="22"/>
+                <w:szCs w:val="22"/>
               </w:rPr>
               <w:t>model.</w:t>
             </w:r>
@@ -5876,24 +6026,32 @@
               <w:ind w:left="600"/>
               <w:textAlignment w:val="baseline"/>
               <w:rPr>
-                <w:rFonts w:ascii="Verdana" w:eastAsia="Verdana" w:hAnsi="Verdana" w:cs="Verdana"/>
+                <w:rFonts w:asciiTheme="minorHAnsi" w:eastAsia="Verdana" w:hAnsiTheme="minorHAnsi" w:cstheme="minorHAnsi"/>
+                <w:sz w:val="22"/>
+                <w:szCs w:val="22"/>
               </w:rPr>
             </w:pPr>
             <w:r>
               <w:rPr>
-                <w:rFonts w:ascii="Verdana" w:eastAsia="Verdana" w:hAnsi="Verdana" w:cs="Verdana"/>
+                <w:rFonts w:asciiTheme="minorHAnsi" w:eastAsia="Verdana" w:hAnsiTheme="minorHAnsi" w:cstheme="minorHAnsi"/>
+                <w:sz w:val="22"/>
+                <w:szCs w:val="22"/>
               </w:rPr>
               <w:t>Weekly usage of electricity in kWh is our “</w:t>
             </w:r>
             <w:r>
               <w:rPr>
-                <w:rFonts w:ascii="Verdana" w:eastAsia="Verdana" w:hAnsi="Verdana" w:cs="Verdana"/>
+                <w:rFonts w:asciiTheme="minorHAnsi" w:eastAsia="Verdana" w:hAnsiTheme="minorHAnsi" w:cstheme="minorHAnsi"/>
+                <w:sz w:val="22"/>
+                <w:szCs w:val="22"/>
               </w:rPr>
               <w:t>y.</w:t>
             </w:r>
             <w:r>
               <w:rPr>
-                <w:rFonts w:ascii="Verdana" w:eastAsia="Verdana" w:hAnsi="Verdana" w:cs="Verdana"/>
+                <w:rFonts w:asciiTheme="minorHAnsi" w:eastAsia="Verdana" w:hAnsiTheme="minorHAnsi" w:cstheme="minorHAnsi"/>
+                <w:sz w:val="22"/>
+                <w:szCs w:val="22"/>
               </w:rPr>
               <w:t>”</w:t>
             </w:r>
@@ -5908,20 +6066,26 @@
               <w:ind w:left="600"/>
               <w:textAlignment w:val="baseline"/>
               <w:rPr>
-                <w:rFonts w:ascii="Verdana" w:eastAsia="Verdana" w:hAnsi="Verdana" w:cs="Verdana"/>
+                <w:rFonts w:asciiTheme="minorHAnsi" w:eastAsia="Verdana" w:hAnsiTheme="minorHAnsi" w:cstheme="minorHAnsi"/>
+                <w:sz w:val="22"/>
+                <w:szCs w:val="22"/>
               </w:rPr>
             </w:pPr>
             <w:r>
               <w:rPr>
-                <w:rFonts w:ascii="Verdana" w:eastAsia="Verdana" w:hAnsi="Verdana" w:cs="Verdana"/>
+                <w:rFonts w:asciiTheme="minorHAnsi" w:eastAsia="Verdana" w:hAnsiTheme="minorHAnsi" w:cstheme="minorHAnsi"/>
+                <w:sz w:val="22"/>
+                <w:szCs w:val="22"/>
               </w:rPr>
               <w:t xml:space="preserve">Denoted in DataFrame as </w:t>
             </w:r>
             <w:r>
               <w:rPr>
-                <w:rFonts w:ascii="Verdana" w:eastAsia="Verdana" w:hAnsi="Verdana" w:cs="Verdana"/>
+                <w:rFonts w:asciiTheme="minorHAnsi" w:eastAsia="Verdana" w:hAnsiTheme="minorHAnsi" w:cstheme="minorHAnsi"/>
                 <w:i/>
                 <w:iCs/>
+                <w:sz w:val="22"/>
+                <w:szCs w:val="22"/>
               </w:rPr>
               <w:t>value</w:t>
             </w:r>
@@ -5931,7 +6095,7 @@
           <w:tcPr>
             <w:tcW w:w="4676" w:type="dxa"/>
             <w:tcBorders>
-              <w:top w:val="single" w:sz="12" w:space="0" w:color="001851" w:themeColor="accent1"/>
+              <w:top w:val="single" w:sz="12" w:space="0" w:color="5D6EBB" w:themeColor="text2" w:themeTint="80"/>
               <w:left w:val="nil"/>
               <w:bottom w:val="dotted" w:sz="8" w:space="0" w:color="BFBFBF" w:themeColor="background1" w:themeShade="BF"/>
               <w:right w:val="nil"/>
@@ -5947,12 +6111,16 @@
               <w:ind w:left="600"/>
               <w:textAlignment w:val="baseline"/>
               <w:rPr>
-                <w:rFonts w:ascii="Verdana" w:eastAsia="Verdana" w:hAnsi="Verdana" w:cs="Verdana"/>
+                <w:rFonts w:asciiTheme="minorHAnsi" w:eastAsia="Verdana" w:hAnsiTheme="minorHAnsi" w:cstheme="minorHAnsi"/>
+                <w:sz w:val="22"/>
+                <w:szCs w:val="22"/>
               </w:rPr>
             </w:pPr>
             <w:r>
               <w:rPr>
-                <w:rFonts w:ascii="Verdana" w:eastAsia="Verdana" w:hAnsi="Verdana" w:cs="Verdana"/>
+                <w:rFonts w:asciiTheme="minorHAnsi" w:eastAsia="Verdana" w:hAnsiTheme="minorHAnsi" w:cstheme="minorHAnsi"/>
+                <w:sz w:val="22"/>
+                <w:szCs w:val="22"/>
               </w:rPr>
               <w:t>Variables that predict target variable</w:t>
             </w:r>
@@ -5967,15 +6135,29 @@
               <w:ind w:left="600"/>
               <w:textAlignment w:val="baseline"/>
               <w:rPr>
-                <w:rFonts w:ascii="Verdana" w:eastAsia="Verdana" w:hAnsi="Verdana" w:cs="Verdana"/>
+                <w:rFonts w:asciiTheme="minorHAnsi" w:eastAsia="Verdana" w:hAnsiTheme="minorHAnsi" w:cstheme="minorHAnsi"/>
+                <w:sz w:val="22"/>
+                <w:szCs w:val="22"/>
               </w:rPr>
             </w:pPr>
             <w:r>
               <w:rPr>
-                <w:rFonts w:ascii="Verdana" w:eastAsia="Verdana" w:hAnsi="Verdana" w:cs="Verdana"/>
-              </w:rPr>
-              <w:t>Organized into direct or derived variables</w:t>
-            </w:r>
+                <w:rFonts w:asciiTheme="minorHAnsi" w:eastAsia="Verdana" w:hAnsiTheme="minorHAnsi" w:cstheme="minorHAnsi"/>
+                <w:sz w:val="22"/>
+                <w:szCs w:val="22"/>
+              </w:rPr>
+              <w:t xml:space="preserve">Organized into direct or derived </w:t>
+            </w:r>
+            <w:proofErr w:type="gramStart"/>
+            <w:r>
+              <w:rPr>
+                <w:rFonts w:asciiTheme="minorHAnsi" w:eastAsia="Verdana" w:hAnsiTheme="minorHAnsi" w:cstheme="minorHAnsi"/>
+                <w:sz w:val="22"/>
+                <w:szCs w:val="22"/>
+              </w:rPr>
+              <w:t>variables</w:t>
+            </w:r>
+            <w:proofErr w:type="gramEnd"/>
           </w:p>
           <w:p>
             <w:pPr>
@@ -5987,12 +6169,16 @@
               <w:ind w:left="1240"/>
               <w:textAlignment w:val="baseline"/>
               <w:rPr>
-                <w:rFonts w:ascii="Verdana" w:eastAsia="Verdana" w:hAnsi="Verdana" w:cs="Verdana"/>
+                <w:rFonts w:asciiTheme="minorHAnsi" w:eastAsia="Verdana" w:hAnsiTheme="minorHAnsi" w:cstheme="minorHAnsi"/>
+                <w:sz w:val="22"/>
+                <w:szCs w:val="22"/>
               </w:rPr>
             </w:pPr>
             <w:r>
               <w:rPr>
-                <w:rFonts w:ascii="Verdana" w:eastAsia="Verdana" w:hAnsi="Verdana" w:cs="Verdana"/>
+                <w:rFonts w:asciiTheme="minorHAnsi" w:eastAsia="Verdana" w:hAnsiTheme="minorHAnsi" w:cstheme="minorHAnsi"/>
+                <w:sz w:val="22"/>
+                <w:szCs w:val="22"/>
               </w:rPr>
               <w:t>Direct variable: Directly from dataset</w:t>
             </w:r>
@@ -6007,15 +6193,29 @@
               <w:ind w:left="1240"/>
               <w:textAlignment w:val="baseline"/>
               <w:rPr>
-                <w:rFonts w:ascii="Verdana" w:eastAsia="Verdana" w:hAnsi="Verdana" w:cs="Verdana"/>
+                <w:rFonts w:asciiTheme="minorHAnsi" w:eastAsia="Verdana" w:hAnsiTheme="minorHAnsi" w:cstheme="minorHAnsi"/>
+                <w:sz w:val="22"/>
+                <w:szCs w:val="22"/>
               </w:rPr>
             </w:pPr>
             <w:r>
               <w:rPr>
-                <w:rFonts w:ascii="Verdana" w:eastAsia="Verdana" w:hAnsi="Verdana" w:cs="Verdana"/>
-              </w:rPr>
-              <w:t>Derived variable: Created by manipulating direct variables</w:t>
-            </w:r>
+                <w:rFonts w:asciiTheme="minorHAnsi" w:eastAsia="Verdana" w:hAnsiTheme="minorHAnsi" w:cstheme="minorHAnsi"/>
+                <w:sz w:val="22"/>
+                <w:szCs w:val="22"/>
+              </w:rPr>
+              <w:t xml:space="preserve">Derived variable: Created by manipulating direct </w:t>
+            </w:r>
+            <w:proofErr w:type="gramStart"/>
+            <w:r>
+              <w:rPr>
+                <w:rFonts w:asciiTheme="minorHAnsi" w:eastAsia="Verdana" w:hAnsiTheme="minorHAnsi" w:cstheme="minorHAnsi"/>
+                <w:sz w:val="22"/>
+                <w:szCs w:val="22"/>
+              </w:rPr>
+              <w:t>variables</w:t>
+            </w:r>
+            <w:proofErr w:type="gramEnd"/>
           </w:p>
           <w:p>
             <w:pPr>
@@ -6027,12 +6227,16 @@
               <w:ind w:left="600"/>
               <w:textAlignment w:val="baseline"/>
               <w:rPr>
-                <w:rFonts w:ascii="Verdana" w:eastAsia="Verdana" w:hAnsi="Verdana" w:cs="Verdana"/>
+                <w:rFonts w:asciiTheme="minorHAnsi" w:eastAsia="Verdana" w:hAnsiTheme="minorHAnsi" w:cstheme="minorHAnsi"/>
+                <w:sz w:val="22"/>
+                <w:szCs w:val="22"/>
               </w:rPr>
             </w:pPr>
             <w:r>
               <w:rPr>
-                <w:rFonts w:ascii="Verdana" w:eastAsia="Verdana" w:hAnsi="Verdana" w:cs="Verdana"/>
+                <w:rFonts w:asciiTheme="minorHAnsi" w:eastAsia="Verdana" w:hAnsiTheme="minorHAnsi" w:cstheme="minorHAnsi"/>
+                <w:sz w:val="22"/>
+                <w:szCs w:val="22"/>
               </w:rPr>
               <w:t>All variables are direct</w:t>
             </w:r>
@@ -6058,6 +6262,14 @@
           <w:szCs w:val="20"/>
         </w:rPr>
         <w:t xml:space="preserve">The initial model fit for this deliverable, a SARIMA model, does not have any exogenous (predictive) variables. Rather, SARIMA components use target variables at different lags and weighted average forecast errors as predictor variables, as well as a seasonal component. </w:t>
+      </w:r>
+      <w:r>
+        <w:rPr>
+          <w:rFonts w:ascii="Verdana" w:eastAsia="Verdana" w:hAnsi="Verdana" w:cs="Verdana"/>
+          <w:sz w:val="20"/>
+          <w:szCs w:val="20"/>
+        </w:rPr>
+        <w:t xml:space="preserve">The Facebook Prophet models we fit did not use exogenous variables either. </w:t>
       </w:r>
     </w:p>
     <w:p>
@@ -6314,27 +6526,14 @@
       <w:r>
         <w:t xml:space="preserve">Figure </w:t>
       </w:r>
-      <w:r>
-        <w:fldChar w:fldCharType="begin"/>
-      </w:r>
-      <w:r>
-        <w:instrText xml:space="preserve"> SEQ Figure \* ARABIC </w:instrText>
-      </w:r>
-      <w:r>
-        <w:fldChar w:fldCharType="separate"/>
-      </w:r>
-      <w:r>
-        <w:rPr>
-          <w:noProof/>
-        </w:rPr>
-        <w:t>4</w:t>
-      </w:r>
-      <w:r>
-        <w:rPr>
-          <w:noProof/>
-        </w:rPr>
-        <w:fldChar w:fldCharType="end"/>
-      </w:r>
+      <w:fldSimple w:instr=" SEQ Figure \* ARABIC ">
+        <w:r>
+          <w:rPr>
+            <w:noProof/>
+          </w:rPr>
+          <w:t>4</w:t>
+        </w:r>
+      </w:fldSimple>
       <w:r>
         <w:t>: MAPE Calculation</w:t>
       </w:r>
@@ -6416,27 +6615,14 @@
       <w:r>
         <w:t xml:space="preserve">Figure </w:t>
       </w:r>
-      <w:r>
-        <w:fldChar w:fldCharType="begin"/>
-      </w:r>
-      <w:r>
-        <w:instrText xml:space="preserve"> SEQ Figure \* ARABIC </w:instrText>
-      </w:r>
-      <w:r>
-        <w:fldChar w:fldCharType="separate"/>
-      </w:r>
-      <w:r>
-        <w:rPr>
-          <w:noProof/>
-        </w:rPr>
-        <w:t>5</w:t>
-      </w:r>
-      <w:r>
-        <w:rPr>
-          <w:noProof/>
-        </w:rPr>
-        <w:fldChar w:fldCharType="end"/>
-      </w:r>
+      <w:fldSimple w:instr=" SEQ Figure \* ARABIC ">
+        <w:r>
+          <w:rPr>
+            <w:noProof/>
+          </w:rPr>
+          <w:t>5</w:t>
+        </w:r>
+      </w:fldSimple>
       <w:r>
         <w:t>: Train-</w:t>
       </w:r>
@@ -6571,27 +6757,14 @@
       <w:r>
         <w:t xml:space="preserve">Figure </w:t>
       </w:r>
-      <w:r>
-        <w:fldChar w:fldCharType="begin"/>
-      </w:r>
-      <w:r>
-        <w:instrText xml:space="preserve"> SEQ Figure \* ARABIC </w:instrText>
-      </w:r>
-      <w:r>
-        <w:fldChar w:fldCharType="separate"/>
-      </w:r>
-      <w:r>
-        <w:rPr>
-          <w:noProof/>
-        </w:rPr>
-        <w:t>6</w:t>
-      </w:r>
-      <w:r>
-        <w:rPr>
-          <w:noProof/>
-        </w:rPr>
-        <w:fldChar w:fldCharType="end"/>
-      </w:r>
+      <w:fldSimple w:instr=" SEQ Figure \* ARABIC ">
+        <w:r>
+          <w:rPr>
+            <w:noProof/>
+          </w:rPr>
+          <w:t>6</w:t>
+        </w:r>
+      </w:fldSimple>
       <w:r>
         <w:t>: Average Energy Use (kWh) - All Accounts</w:t>
       </w:r>
@@ -6668,27 +6841,14 @@
       <w:r>
         <w:t xml:space="preserve">Figure </w:t>
       </w:r>
-      <w:r>
-        <w:fldChar w:fldCharType="begin"/>
-      </w:r>
-      <w:r>
-        <w:instrText xml:space="preserve"> SEQ Figure \* ARABIC </w:instrText>
-      </w:r>
-      <w:r>
-        <w:fldChar w:fldCharType="separate"/>
-      </w:r>
-      <w:r>
-        <w:rPr>
-          <w:noProof/>
-        </w:rPr>
-        <w:t>7</w:t>
-      </w:r>
-      <w:r>
-        <w:rPr>
-          <w:noProof/>
-        </w:rPr>
-        <w:fldChar w:fldCharType="end"/>
-      </w:r>
+      <w:fldSimple w:instr=" SEQ Figure \* ARABIC ">
+        <w:r>
+          <w:rPr>
+            <w:noProof/>
+          </w:rPr>
+          <w:t>7</w:t>
+        </w:r>
+      </w:fldSimple>
       <w:r>
         <w:t>: PSD of Average Energy Use</w:t>
       </w:r>
@@ -6724,37 +6884,76 @@
     <w:p>
       <w:pPr>
         <w:spacing w:before="60" w:after="240"/>
-      </w:pPr>
-      <w:r>
+        <w:rPr>
+          <w:rFonts w:ascii="Verdana" w:hAnsi="Verdana"/>
+          <w:sz w:val="20"/>
+          <w:szCs w:val="20"/>
+        </w:rPr>
+      </w:pPr>
+      <w:r>
+        <w:rPr>
+          <w:rFonts w:ascii="Verdana" w:hAnsi="Verdana"/>
+          <w:sz w:val="20"/>
+          <w:szCs w:val="20"/>
+        </w:rPr>
         <w:t>The process of time series decomposition breaks down a series into its constituent parts: level, trend, seasonality, and noise. This decomposition provides a clear and comprehensive model for analyzing and understanding time series, which is essential for effective time series analysis and forecasting. In the following plot we think of the components as combining additively: y(t) = Level + Trend + Seasonality + Noise with period of 52</w:t>
       </w:r>
       <w:r>
+        <w:rPr>
+          <w:rFonts w:ascii="Verdana" w:hAnsi="Verdana"/>
+          <w:sz w:val="20"/>
+          <w:szCs w:val="20"/>
+        </w:rPr>
         <w:t xml:space="preserve"> weeks</w:t>
       </w:r>
       <w:r>
+        <w:rPr>
+          <w:rFonts w:ascii="Verdana" w:hAnsi="Verdana"/>
+          <w:sz w:val="20"/>
+          <w:szCs w:val="20"/>
+        </w:rPr>
         <w:t>.</w:t>
       </w:r>
     </w:p>
     <w:p>
-      <w:r>
+      <w:pPr>
+        <w:rPr>
+          <w:rFonts w:ascii="Verdana" w:hAnsi="Verdana"/>
+          <w:sz w:val="20"/>
+          <w:szCs w:val="20"/>
+        </w:rPr>
+      </w:pPr>
+      <w:r>
+        <w:rPr>
+          <w:rFonts w:ascii="Verdana" w:hAnsi="Verdana"/>
+          <w:sz w:val="20"/>
+          <w:szCs w:val="20"/>
+        </w:rPr>
         <w:t>Performing and visualizing a seasonal decomposition revealed two important points. First, the first-order trend indicates first-order differencing would be required in a model. Second, the seasonal component appears to have a yearly period. For initial model parameters, a SARIMA(0, 1, 1)x(0,1, 1)</w:t>
       </w:r>
       <w:r>
         <w:rPr>
+          <w:rFonts w:ascii="Verdana" w:hAnsi="Verdana"/>
+          <w:sz w:val="20"/>
+          <w:szCs w:val="20"/>
           <w:vertAlign w:val="subscript"/>
         </w:rPr>
-        <w:t>52</w:t>
-      </w:r>
-      <w:r>
-        <w:rPr>
-          <w:vertAlign w:val="subscript"/>
-        </w:rPr>
-        <w:t xml:space="preserve"> </w:t>
-      </w:r>
-      <w:r>
+        <w:t xml:space="preserve">52 </w:t>
+      </w:r>
+      <w:r>
+        <w:rPr>
+          <w:rFonts w:ascii="Verdana" w:hAnsi="Verdana"/>
+          <w:sz w:val="20"/>
+          <w:szCs w:val="20"/>
+        </w:rPr>
         <w:t>model was chosen.</w:t>
       </w:r>
       <w:r>
+        <w:rPr>
+          <w:rFonts w:ascii="Verdana" w:hAnsi="Verdana"/>
+          <w:sz w:val="20"/>
+          <w:szCs w:val="20"/>
+        </w:rPr>
         <w:t xml:space="preserve"> This model was later tuned in its hyperparameters using MAPE as a cross-validation metric, and the model parameters were adapted.</w:t>
       </w:r>
     </w:p>
@@ -6828,27 +7027,14 @@
       <w:r>
         <w:t xml:space="preserve">Figure </w:t>
       </w:r>
-      <w:r>
-        <w:fldChar w:fldCharType="begin"/>
-      </w:r>
-      <w:r>
-        <w:instrText xml:space="preserve"> SEQ Figure \* ARABIC </w:instrText>
-      </w:r>
-      <w:r>
-        <w:fldChar w:fldCharType="separate"/>
-      </w:r>
-      <w:r>
-        <w:rPr>
-          <w:noProof/>
-        </w:rPr>
-        <w:t>8</w:t>
-      </w:r>
-      <w:r>
-        <w:rPr>
-          <w:noProof/>
-        </w:rPr>
-        <w:fldChar w:fldCharType="end"/>
-      </w:r>
+      <w:fldSimple w:instr=" SEQ Figure \* ARABIC ">
+        <w:r>
+          <w:rPr>
+            <w:noProof/>
+          </w:rPr>
+          <w:t>8</w:t>
+        </w:r>
+      </w:fldSimple>
       <w:r>
         <w:t>: Weekly Average Use - Seasonal Decomposition</w:t>
       </w:r>
@@ -6944,7 +7130,25 @@
           <w:sz w:val="20"/>
           <w:szCs w:val="20"/>
         </w:rPr>
-        <w:t>SARIMA model, the hyperparameters that need to be adjusted are the parameters used in regular ARIMA models (p,d,q) as well as additional parameters for seasonality (P,D,Q,s). Thus, we have a total of 7 parameters that need to be optimized.</w:t>
+        <w:t>SARIMA model, the hyperparameters that need to be adjusted are the parameters used in regular ARIMA models (</w:t>
+      </w:r>
+      <w:proofErr w:type="spellStart"/>
+      <w:r>
+        <w:rPr>
+          <w:rFonts w:ascii="Verdana" w:eastAsia="Verdana" w:hAnsi="Verdana" w:cs="Verdana"/>
+          <w:sz w:val="20"/>
+          <w:szCs w:val="20"/>
+        </w:rPr>
+        <w:t>p,d,q</w:t>
+      </w:r>
+      <w:proofErr w:type="spellEnd"/>
+      <w:r>
+        <w:rPr>
+          <w:rFonts w:ascii="Verdana" w:eastAsia="Verdana" w:hAnsi="Verdana" w:cs="Verdana"/>
+          <w:sz w:val="20"/>
+          <w:szCs w:val="20"/>
+        </w:rPr>
+        <w:t>) as well as additional parameters for seasonality (P,D,Q,s). Thus, we have a total of 7 parameters that need to be optimized.</w:t>
       </w:r>
     </w:p>
     <w:p>
@@ -6962,7 +7166,25 @@
           <w:sz w:val="20"/>
           <w:szCs w:val="20"/>
         </w:rPr>
-        <w:t>According to the SARIMA formula (p,d,q)(P,D,Q,s), the parameters for these models are defined as follows:</w:t>
+        <w:t>According to the SARIMA formula (</w:t>
+      </w:r>
+      <w:proofErr w:type="spellStart"/>
+      <w:r>
+        <w:rPr>
+          <w:rFonts w:ascii="Verdana" w:eastAsia="Verdana" w:hAnsi="Verdana" w:cs="Verdana"/>
+          <w:sz w:val="20"/>
+          <w:szCs w:val="20"/>
+        </w:rPr>
+        <w:t>p,d,q</w:t>
+      </w:r>
+      <w:proofErr w:type="spellEnd"/>
+      <w:r>
+        <w:rPr>
+          <w:rFonts w:ascii="Verdana" w:eastAsia="Verdana" w:hAnsi="Verdana" w:cs="Verdana"/>
+          <w:sz w:val="20"/>
+          <w:szCs w:val="20"/>
+        </w:rPr>
+        <w:t>)(P,D,Q,s), the parameters for these models are defined as follows:</w:t>
       </w:r>
     </w:p>
     <w:tbl>
@@ -7326,6 +7548,337 @@
         </w:rPr>
         <w:t>Facebook Prophet is a timeseries regression model able to include a trend component, seasonal components, holidays and other factors. It allows for quick fitting and prediction on timeseries data. Prophet models were used in addition to SARIMAX in the modeling process.</w:t>
       </w:r>
+      <w:r>
+        <w:rPr>
+          <w:rFonts w:ascii="Verdana" w:eastAsia="Verdana" w:hAnsi="Verdana" w:cs="Verdana"/>
+          <w:sz w:val="20"/>
+          <w:szCs w:val="20"/>
+        </w:rPr>
+        <w:t xml:space="preserve"> </w:t>
+      </w:r>
+      <w:r>
+        <w:rPr>
+          <w:rFonts w:ascii="Verdana" w:eastAsia="Verdana" w:hAnsi="Verdana" w:cs="Verdana"/>
+          <w:sz w:val="20"/>
+          <w:szCs w:val="20"/>
+        </w:rPr>
+        <w:t xml:space="preserve">Our </w:t>
+      </w:r>
+      <w:r>
+        <w:rPr>
+          <w:rFonts w:ascii="Verdana" w:eastAsia="Verdana" w:hAnsi="Verdana" w:cs="Verdana"/>
+          <w:sz w:val="20"/>
+          <w:szCs w:val="20"/>
+        </w:rPr>
+        <w:t xml:space="preserve">Facebook Prophet models </w:t>
+      </w:r>
+      <w:r>
+        <w:rPr>
+          <w:rFonts w:ascii="Verdana" w:eastAsia="Verdana" w:hAnsi="Verdana" w:cs="Verdana"/>
+          <w:sz w:val="20"/>
+          <w:szCs w:val="20"/>
+        </w:rPr>
+        <w:t xml:space="preserve">were created with </w:t>
+      </w:r>
+      <w:r>
+        <w:rPr>
+          <w:rFonts w:ascii="Verdana" w:eastAsia="Verdana" w:hAnsi="Verdana" w:cs="Verdana"/>
+          <w:sz w:val="20"/>
+          <w:szCs w:val="20"/>
+        </w:rPr>
+        <w:t>the following parameters that were tuned for each individual account:</w:t>
+      </w:r>
+    </w:p>
+    <w:tbl>
+      <w:tblPr>
+        <w:tblStyle w:val="TableGrid"/>
+        <w:tblW w:w="9360" w:type="dxa"/>
+        <w:jc w:val="center"/>
+        <w:tblInd w:w="0" w:type="dxa"/>
+        <w:tblLook w:val="04A0" w:firstRow="1" w:lastRow="0" w:firstColumn="1" w:lastColumn="0" w:noHBand="0" w:noVBand="1"/>
+      </w:tblPr>
+      <w:tblGrid>
+        <w:gridCol w:w="1712"/>
+        <w:gridCol w:w="7648"/>
+      </w:tblGrid>
+      <w:tr>
+        <w:trPr>
+          <w:trHeight w:val="288"/>
+          <w:jc w:val="center"/>
+        </w:trPr>
+        <w:tc>
+          <w:tcPr>
+            <w:tcW w:w="1712" w:type="dxa"/>
+            <w:tcBorders>
+              <w:top w:val="nil"/>
+              <w:left w:val="nil"/>
+              <w:bottom w:val="single" w:sz="4" w:space="0" w:color="auto"/>
+              <w:right w:val="nil"/>
+            </w:tcBorders>
+            <w:vAlign w:val="bottom"/>
+          </w:tcPr>
+          <w:p>
+            <w:pPr>
+              <w:jc w:val="right"/>
+              <w:rPr>
+                <w:rFonts w:ascii="Verdana" w:eastAsia="Verdana" w:hAnsi="Verdana" w:cs="Verdana"/>
+                <w:b/>
+                <w:bCs/>
+                <w:i/>
+                <w:iCs/>
+                <w:color w:val="808080" w:themeColor="background1" w:themeShade="80"/>
+              </w:rPr>
+            </w:pPr>
+            <w:r>
+              <w:rPr>
+                <w:rFonts w:ascii="Verdana" w:eastAsia="Verdana" w:hAnsi="Verdana" w:cs="Verdana"/>
+                <w:b/>
+                <w:bCs/>
+                <w:i/>
+                <w:iCs/>
+                <w:color w:val="808080" w:themeColor="background1" w:themeShade="80"/>
+              </w:rPr>
+              <w:t>Variable</w:t>
+            </w:r>
+          </w:p>
+        </w:tc>
+        <w:tc>
+          <w:tcPr>
+            <w:tcW w:w="7648" w:type="dxa"/>
+            <w:tcBorders>
+              <w:top w:val="nil"/>
+              <w:left w:val="nil"/>
+              <w:bottom w:val="single" w:sz="4" w:space="0" w:color="auto"/>
+              <w:right w:val="nil"/>
+            </w:tcBorders>
+            <w:vAlign w:val="bottom"/>
+          </w:tcPr>
+          <w:p>
+            <w:pPr>
+              <w:ind w:left="0"/>
+              <w:jc w:val="center"/>
+              <w:rPr>
+                <w:rFonts w:ascii="Verdana" w:eastAsia="Verdana" w:hAnsi="Verdana" w:cs="Verdana"/>
+                <w:b/>
+                <w:bCs/>
+              </w:rPr>
+            </w:pPr>
+            <w:r>
+              <w:rPr>
+                <w:rFonts w:ascii="Verdana" w:eastAsia="Verdana" w:hAnsi="Verdana" w:cs="Verdana"/>
+                <w:b/>
+                <w:bCs/>
+              </w:rPr>
+              <w:t>Explanation</w:t>
+            </w:r>
+          </w:p>
+        </w:tc>
+      </w:tr>
+      <w:tr>
+        <w:trPr>
+          <w:jc w:val="center"/>
+        </w:trPr>
+        <w:tc>
+          <w:tcPr>
+            <w:tcW w:w="1712" w:type="dxa"/>
+            <w:tcBorders>
+              <w:top w:val="single" w:sz="4" w:space="0" w:color="auto"/>
+              <w:left w:val="nil"/>
+              <w:bottom w:val="dotted" w:sz="4" w:space="0" w:color="BFBFBF" w:themeColor="background1" w:themeShade="BF"/>
+              <w:right w:val="dotted" w:sz="4" w:space="0" w:color="BFBFBF" w:themeColor="background1" w:themeShade="BF"/>
+            </w:tcBorders>
+            <w:vAlign w:val="center"/>
+          </w:tcPr>
+          <w:p>
+            <w:pPr>
+              <w:spacing w:before="240" w:after="240"/>
+              <w:ind w:left="0"/>
+              <w:jc w:val="right"/>
+              <w:rPr>
+                <w:rFonts w:ascii="Verdana" w:eastAsia="Verdana" w:hAnsi="Verdana" w:cs="Verdana"/>
+                <w:i/>
+                <w:iCs/>
+                <w:color w:val="808080" w:themeColor="background1" w:themeShade="80"/>
+              </w:rPr>
+            </w:pPr>
+            <w:r>
+              <w:rPr>
+                <w:rFonts w:ascii="Verdana" w:eastAsia="Verdana" w:hAnsi="Verdana" w:cs="Verdana"/>
+                <w:i/>
+                <w:iCs/>
+                <w:color w:val="808080" w:themeColor="background1" w:themeShade="80"/>
+              </w:rPr>
+              <w:t>period</w:t>
+            </w:r>
+          </w:p>
+        </w:tc>
+        <w:tc>
+          <w:tcPr>
+            <w:tcW w:w="7648" w:type="dxa"/>
+            <w:tcBorders>
+              <w:top w:val="single" w:sz="4" w:space="0" w:color="auto"/>
+              <w:left w:val="dotted" w:sz="4" w:space="0" w:color="BFBFBF" w:themeColor="background1" w:themeShade="BF"/>
+              <w:bottom w:val="dotted" w:sz="4" w:space="0" w:color="BFBFBF" w:themeColor="background1" w:themeShade="BF"/>
+            </w:tcBorders>
+            <w:vAlign w:val="center"/>
+          </w:tcPr>
+          <w:p>
+            <w:pPr>
+              <w:spacing w:before="240" w:after="240"/>
+              <w:ind w:left="0"/>
+              <w:rPr>
+                <w:rFonts w:ascii="Verdana" w:eastAsia="Verdana" w:hAnsi="Verdana" w:cs="Verdana"/>
+              </w:rPr>
+            </w:pPr>
+            <w:r>
+              <w:rPr>
+                <w:rFonts w:ascii="Verdana" w:eastAsia="Verdana" w:hAnsi="Verdana" w:cs="Verdana"/>
+              </w:rPr>
+              <w:t>A float representing the period of the FB Prophet model’s yearly seasonality</w:t>
+            </w:r>
+          </w:p>
+        </w:tc>
+      </w:tr>
+      <w:tr>
+        <w:trPr>
+          <w:jc w:val="center"/>
+        </w:trPr>
+        <w:tc>
+          <w:tcPr>
+            <w:tcW w:w="1712" w:type="dxa"/>
+            <w:tcBorders>
+              <w:top w:val="dotted" w:sz="4" w:space="0" w:color="BFBFBF" w:themeColor="background1" w:themeShade="BF"/>
+              <w:left w:val="nil"/>
+              <w:bottom w:val="dotted" w:sz="4" w:space="0" w:color="BFBFBF" w:themeColor="background1" w:themeShade="BF"/>
+              <w:right w:val="dotted" w:sz="4" w:space="0" w:color="BFBFBF" w:themeColor="background1" w:themeShade="BF"/>
+            </w:tcBorders>
+            <w:vAlign w:val="center"/>
+          </w:tcPr>
+          <w:p>
+            <w:pPr>
+              <w:spacing w:before="240" w:after="240"/>
+              <w:ind w:left="0"/>
+              <w:jc w:val="right"/>
+              <w:rPr>
+                <w:rFonts w:ascii="Verdana" w:eastAsia="Verdana" w:hAnsi="Verdana" w:cs="Verdana"/>
+                <w:i/>
+                <w:iCs/>
+                <w:color w:val="808080" w:themeColor="background1" w:themeShade="80"/>
+              </w:rPr>
+            </w:pPr>
+            <w:r>
+              <w:rPr>
+                <w:rFonts w:ascii="Verdana" w:eastAsia="Verdana" w:hAnsi="Verdana" w:cs="Verdana"/>
+                <w:i/>
+                <w:iCs/>
+                <w:color w:val="808080" w:themeColor="background1" w:themeShade="80"/>
+              </w:rPr>
+              <w:t>fourier_order</w:t>
+            </w:r>
+          </w:p>
+        </w:tc>
+        <w:tc>
+          <w:tcPr>
+            <w:tcW w:w="7648" w:type="dxa"/>
+            <w:tcBorders>
+              <w:top w:val="dotted" w:sz="4" w:space="0" w:color="BFBFBF" w:themeColor="background1" w:themeShade="BF"/>
+              <w:left w:val="dotted" w:sz="4" w:space="0" w:color="BFBFBF" w:themeColor="background1" w:themeShade="BF"/>
+              <w:bottom w:val="dotted" w:sz="4" w:space="0" w:color="BFBFBF" w:themeColor="background1" w:themeShade="BF"/>
+            </w:tcBorders>
+            <w:vAlign w:val="center"/>
+          </w:tcPr>
+          <w:p>
+            <w:pPr>
+              <w:spacing w:before="240" w:after="240"/>
+              <w:ind w:left="0"/>
+              <w:rPr>
+                <w:rFonts w:ascii="Verdana" w:eastAsia="Verdana" w:hAnsi="Verdana" w:cs="Verdana"/>
+              </w:rPr>
+            </w:pPr>
+            <w:r>
+              <w:rPr>
+                <w:rFonts w:ascii="Verdana" w:eastAsia="Verdana" w:hAnsi="Verdana" w:cs="Verdana"/>
+              </w:rPr>
+              <w:t>A float corresponding to the complexity of the seasonality.</w:t>
+            </w:r>
+          </w:p>
+        </w:tc>
+      </w:tr>
+      <w:tr>
+        <w:trPr>
+          <w:jc w:val="center"/>
+        </w:trPr>
+        <w:tc>
+          <w:tcPr>
+            <w:tcW w:w="1712" w:type="dxa"/>
+            <w:tcBorders>
+              <w:top w:val="dotted" w:sz="4" w:space="0" w:color="BFBFBF" w:themeColor="background1" w:themeShade="BF"/>
+              <w:left w:val="nil"/>
+              <w:bottom w:val="dotted" w:sz="4" w:space="0" w:color="BFBFBF" w:themeColor="background1" w:themeShade="BF"/>
+              <w:right w:val="dotted" w:sz="4" w:space="0" w:color="BFBFBF" w:themeColor="background1" w:themeShade="BF"/>
+            </w:tcBorders>
+            <w:vAlign w:val="center"/>
+          </w:tcPr>
+          <w:p>
+            <w:pPr>
+              <w:spacing w:before="240" w:after="240"/>
+              <w:ind w:left="0"/>
+              <w:jc w:val="right"/>
+              <w:rPr>
+                <w:rFonts w:ascii="Verdana" w:eastAsia="Verdana" w:hAnsi="Verdana" w:cs="Verdana"/>
+                <w:i/>
+                <w:iCs/>
+                <w:color w:val="808080" w:themeColor="background1" w:themeShade="80"/>
+              </w:rPr>
+            </w:pPr>
+            <w:r>
+              <w:rPr>
+                <w:rFonts w:ascii="Verdana" w:eastAsia="Verdana" w:hAnsi="Verdana" w:cs="Verdana"/>
+                <w:i/>
+                <w:iCs/>
+                <w:color w:val="808080" w:themeColor="background1" w:themeShade="80"/>
+              </w:rPr>
+              <w:t>monthly</w:t>
+            </w:r>
+          </w:p>
+        </w:tc>
+        <w:tc>
+          <w:tcPr>
+            <w:tcW w:w="7648" w:type="dxa"/>
+            <w:tcBorders>
+              <w:top w:val="dotted" w:sz="4" w:space="0" w:color="BFBFBF" w:themeColor="background1" w:themeShade="BF"/>
+              <w:left w:val="dotted" w:sz="4" w:space="0" w:color="BFBFBF" w:themeColor="background1" w:themeShade="BF"/>
+              <w:bottom w:val="dotted" w:sz="4" w:space="0" w:color="BFBFBF" w:themeColor="background1" w:themeShade="BF"/>
+            </w:tcBorders>
+            <w:vAlign w:val="center"/>
+          </w:tcPr>
+          <w:p>
+            <w:pPr>
+              <w:spacing w:before="240" w:after="240"/>
+              <w:ind w:left="0"/>
+              <w:rPr>
+                <w:rFonts w:ascii="Verdana" w:eastAsia="Verdana" w:hAnsi="Verdana" w:cs="Verdana"/>
+              </w:rPr>
+            </w:pPr>
+            <w:r>
+              <w:rPr>
+                <w:rFonts w:ascii="Verdana" w:eastAsia="Verdana" w:hAnsi="Verdana" w:cs="Verdana"/>
+              </w:rPr>
+              <w:t>A Boolean (True/False) parameter specifying whether to include a monthly (period = 30.5) seasonality in the model.</w:t>
+            </w:r>
+          </w:p>
+        </w:tc>
+      </w:tr>
+    </w:tbl>
+    <w:p>
+      <w:pPr>
+        <w:spacing w:before="240" w:after="240"/>
+        <w:rPr>
+          <w:rFonts w:ascii="Verdana" w:eastAsia="Verdana" w:hAnsi="Verdana" w:cs="Verdana"/>
+          <w:sz w:val="20"/>
+          <w:szCs w:val="20"/>
+        </w:rPr>
+      </w:pPr>
     </w:p>
     <w:p>
       <w:pPr>
@@ -7348,6 +7901,7 @@
           <w:sz w:val="24"/>
           <w:szCs w:val="24"/>
         </w:rPr>
+        <w:lastRenderedPageBreak/>
         <w:t>Evaluation Metric</w:t>
       </w:r>
     </w:p>
@@ -7700,27 +8254,14 @@
       <w:r>
         <w:t xml:space="preserve">Figure </w:t>
       </w:r>
-      <w:r>
-        <w:fldChar w:fldCharType="begin"/>
-      </w:r>
-      <w:r>
-        <w:instrText xml:space="preserve"> SEQ Figure \* ARABIC </w:instrText>
-      </w:r>
-      <w:r>
-        <w:fldChar w:fldCharType="separate"/>
-      </w:r>
-      <w:r>
-        <w:rPr>
-          <w:noProof/>
-        </w:rPr>
-        <w:t>9</w:t>
-      </w:r>
-      <w:r>
-        <w:rPr>
-          <w:noProof/>
-        </w:rPr>
-        <w:fldChar w:fldCharType="end"/>
-      </w:r>
+      <w:fldSimple w:instr=" SEQ Figure \* ARABIC ">
+        <w:r>
+          <w:rPr>
+            <w:noProof/>
+          </w:rPr>
+          <w:t>9</w:t>
+        </w:r>
+      </w:fldSimple>
       <w:r>
         <w:t>: All Accounts Combined Model Fit / Prediction</w:t>
       </w:r>
@@ -8054,7 +8595,23 @@
           <w:sz w:val="20"/>
           <w:szCs w:val="20"/>
         </w:rPr>
-        <w:t xml:space="preserve">that are very close to zero, resulting in large prediction error percentages. If we instead use the median in stead of the mean, median MAPE was </w:t>
+        <w:t xml:space="preserve">that are very close to zero, resulting in large prediction error percentages. If we instead use the median </w:t>
+      </w:r>
+      <w:r>
+        <w:rPr>
+          <w:rFonts w:ascii="Verdana" w:hAnsi="Verdana"/>
+          <w:sz w:val="20"/>
+          <w:szCs w:val="20"/>
+        </w:rPr>
+        <w:t>instead</w:t>
+      </w:r>
+      <w:r>
+        <w:rPr>
+          <w:rFonts w:ascii="Verdana" w:hAnsi="Verdana"/>
+          <w:sz w:val="20"/>
+          <w:szCs w:val="20"/>
+        </w:rPr>
+        <w:t xml:space="preserve"> of the mean, median MAPE was </w:t>
       </w:r>
       <w:r>
         <w:rPr>
@@ -8084,10 +8641,7 @@
       <w:bookmarkStart w:id="56" w:name="_Toc128692109"/>
       <w:r>
         <w:lastRenderedPageBreak/>
-        <w:t xml:space="preserve">Deliverable </w:t>
-      </w:r>
-      <w:r>
-        <w:t>2</w:t>
+        <w:t>Deliverable 2</w:t>
       </w:r>
       <w:bookmarkEnd w:id="56"/>
     </w:p>
@@ -8107,25 +8661,7 @@
           <w:sz w:val="20"/>
           <w:szCs w:val="20"/>
         </w:rPr>
-        <w:t>For</w:t>
-      </w:r>
-      <w:r>
-        <w:rPr>
-          <w:rFonts w:ascii="Verdana" w:eastAsia="Verdana" w:hAnsi="Verdana" w:cs="Verdana"/>
-          <w:color w:val="000000"/>
-          <w:sz w:val="20"/>
-          <w:szCs w:val="20"/>
-        </w:rPr>
-        <w:t xml:space="preserve"> Deliverable </w:t>
-      </w:r>
-      <w:r>
-        <w:rPr>
-          <w:rFonts w:ascii="Verdana" w:eastAsia="Verdana" w:hAnsi="Verdana" w:cs="Verdana"/>
-          <w:color w:val="000000"/>
-          <w:sz w:val="20"/>
-          <w:szCs w:val="20"/>
-        </w:rPr>
-        <w:t>2, the data was divided into training (</w:t>
+        <w:t>For Deliverable 2, the data was divided into training (</w:t>
       </w:r>
       <w:r>
         <w:rPr>
@@ -8468,6 +9004,9 @@
         <w:jc w:val="center"/>
       </w:pPr>
       <w:r>
+        <w:rPr>
+          <w:noProof/>
+        </w:rPr>
         <w:drawing>
           <wp:inline distT="0" distB="0" distL="0" distR="0" wp14:anchorId="4E7E5B22" wp14:editId="689FEC61">
             <wp:extent cx="4867672" cy="2743200"/>
@@ -8514,27 +9053,14 @@
       <w:r>
         <w:t xml:space="preserve">Figure </w:t>
       </w:r>
-      <w:r>
-        <w:fldChar w:fldCharType="begin"/>
-      </w:r>
-      <w:r>
-        <w:instrText xml:space="preserve"> SEQ Figure \* ARABIC </w:instrText>
-      </w:r>
-      <w:r>
-        <w:fldChar w:fldCharType="separate"/>
-      </w:r>
-      <w:r>
-        <w:rPr>
-          <w:noProof/>
-        </w:rPr>
-        <w:t>10</w:t>
-      </w:r>
-      <w:r>
-        <w:rPr>
-          <w:noProof/>
-        </w:rPr>
-        <w:fldChar w:fldCharType="end"/>
-      </w:r>
+      <w:fldSimple w:instr=" SEQ Figure \* ARABIC ">
+        <w:r>
+          <w:rPr>
+            <w:noProof/>
+          </w:rPr>
+          <w:t>10</w:t>
+        </w:r>
+      </w:fldSimple>
       <w:r>
         <w:t xml:space="preserve">: </w:t>
       </w:r>
@@ -8608,6 +9134,7 @@
       <w:r>
         <w:rPr>
           <w:rFonts w:ascii="Verdana" w:eastAsia="Verdana" w:hAnsi="Verdana" w:cs="Verdana"/>
+          <w:noProof/>
           <w:color w:val="000000"/>
           <w:sz w:val="20"/>
           <w:szCs w:val="20"/>
@@ -8656,6 +9183,9 @@
         <w:jc w:val="center"/>
       </w:pPr>
       <w:r>
+        <w:rPr>
+          <w:noProof/>
+        </w:rPr>
         <w:drawing>
           <wp:inline distT="0" distB="0" distL="0" distR="0" wp14:anchorId="69428E40" wp14:editId="04E2C717">
             <wp:extent cx="4349168" cy="2743200"/>
@@ -9048,27 +9578,14 @@
       <w:r>
         <w:t xml:space="preserve">Figure </w:t>
       </w:r>
-      <w:r>
-        <w:fldChar w:fldCharType="begin"/>
-      </w:r>
-      <w:r>
-        <w:instrText xml:space="preserve"> SEQ Figure \* ARABIC </w:instrText>
-      </w:r>
-      <w:r>
-        <w:fldChar w:fldCharType="separate"/>
-      </w:r>
-      <w:r>
-        <w:rPr>
-          <w:noProof/>
-        </w:rPr>
-        <w:t>11</w:t>
-      </w:r>
-      <w:r>
-        <w:rPr>
-          <w:noProof/>
-        </w:rPr>
-        <w:fldChar w:fldCharType="end"/>
-      </w:r>
+      <w:fldSimple w:instr=" SEQ Figure \* ARABIC ">
+        <w:r>
+          <w:rPr>
+            <w:noProof/>
+          </w:rPr>
+          <w:t>11</w:t>
+        </w:r>
+      </w:fldSimple>
       <w:r>
         <w:t xml:space="preserve">: </w:t>
       </w:r>
@@ -9097,10 +9614,7 @@
         <w:spacing w:before="240"/>
       </w:pPr>
       <w:r>
-        <w:t>Overall,</w:t>
-      </w:r>
-      <w:r>
-        <w:t xml:space="preserve"> this model performed well. The median MAPE on each test set was relatively low, and did not increase greatly between test sets 1, 2, and 3.</w:t>
+        <w:t>Overall, this model performed well. The median MAPE on each test set was relatively low, and did not increase greatly between test sets 1, 2, and 3.</w:t>
       </w:r>
     </w:p>
     <w:p>
@@ -9122,34 +9636,7 @@
       <w:bookmarkStart w:id="60" w:name="_Toc128692111"/>
       <w:r>
         <w:lastRenderedPageBreak/>
-        <w:t>SARIMA(</w:t>
-      </w:r>
-      <w:r>
-        <w:t>1</w:t>
-      </w:r>
-      <w:r>
-        <w:t xml:space="preserve">, </w:t>
-      </w:r>
-      <w:r>
-        <w:t>2</w:t>
-      </w:r>
-      <w:r>
-        <w:t>, 1)x(</w:t>
-      </w:r>
-      <w:r>
-        <w:t xml:space="preserve">1 </w:t>
-      </w:r>
-      <w:r>
-        <w:t>,</w:t>
-      </w:r>
-      <w:r>
-        <w:t xml:space="preserve"> 2</w:t>
-      </w:r>
-      <w:r>
-        <w:t>, 1)52</w:t>
-      </w:r>
-      <w:r>
-        <w:t xml:space="preserve"> Hyperparameter-Tuned</w:t>
+        <w:t>SARIMA(1, 2, 1)x(1 , 2, 1)52 Hyperparameter-Tuned</w:t>
       </w:r>
       <w:bookmarkEnd w:id="60"/>
     </w:p>
@@ -9169,61 +9656,7 @@
           <w:sz w:val="20"/>
           <w:szCs w:val="20"/>
         </w:rPr>
-        <w:t xml:space="preserve">After fitting the initial </w:t>
-      </w:r>
-      <w:r>
-        <w:rPr>
-          <w:rFonts w:ascii="Verdana" w:eastAsia="Verdana" w:hAnsi="Verdana" w:cs="Verdana"/>
-          <w:color w:val="000000"/>
-          <w:sz w:val="20"/>
-          <w:szCs w:val="20"/>
-        </w:rPr>
-        <w:t xml:space="preserve">SARIMA(0, 1, 1)x(0, 1, 1)52 </w:t>
-      </w:r>
-      <w:r>
-        <w:rPr>
-          <w:rFonts w:ascii="Verdana" w:eastAsia="Verdana" w:hAnsi="Verdana" w:cs="Verdana"/>
-          <w:color w:val="000000"/>
-          <w:sz w:val="20"/>
-          <w:szCs w:val="20"/>
-        </w:rPr>
-        <w:t>at the</w:t>
-      </w:r>
-      <w:r>
-        <w:rPr>
-          <w:rFonts w:ascii="Verdana" w:eastAsia="Verdana" w:hAnsi="Verdana" w:cs="Verdana"/>
-          <w:color w:val="000000"/>
-          <w:sz w:val="20"/>
-          <w:szCs w:val="20"/>
-        </w:rPr>
-        <w:t xml:space="preserve"> overall </w:t>
-      </w:r>
-      <w:r>
-        <w:rPr>
-          <w:rFonts w:ascii="Verdana" w:eastAsia="Verdana" w:hAnsi="Verdana" w:cs="Verdana"/>
-          <w:color w:val="000000"/>
-          <w:sz w:val="20"/>
-          <w:szCs w:val="20"/>
-        </w:rPr>
-        <w:t>and account level</w:t>
-      </w:r>
-      <w:r>
-        <w:rPr>
-          <w:rFonts w:ascii="Verdana" w:eastAsia="Verdana" w:hAnsi="Verdana" w:cs="Verdana"/>
-          <w:color w:val="000000"/>
-          <w:sz w:val="20"/>
-          <w:szCs w:val="20"/>
-        </w:rPr>
-        <w:t>,</w:t>
-      </w:r>
-      <w:r>
-        <w:rPr>
-          <w:rFonts w:ascii="Verdana" w:eastAsia="Verdana" w:hAnsi="Verdana" w:cs="Verdana"/>
-          <w:color w:val="000000"/>
-          <w:sz w:val="20"/>
-          <w:szCs w:val="20"/>
-        </w:rPr>
-        <w:t xml:space="preserve"> the hyperparameters of the model were tuned to achieve the smallest MAPE on the validation set for the overall dataset.</w:t>
+        <w:t>After fitting the initial SARIMA(0, 1, 1)x(0, 1, 1)52 at the overall and account level, the hyperparameters of the model were tuned to achieve the smallest MAPE on the validation set for the overall dataset.</w:t>
       </w:r>
     </w:p>
     <w:p>
@@ -9294,27 +9727,14 @@
       <w:r>
         <w:t xml:space="preserve">Figure </w:t>
       </w:r>
-      <w:r>
-        <w:fldChar w:fldCharType="begin"/>
-      </w:r>
-      <w:r>
-        <w:instrText xml:space="preserve"> SEQ Figure \* ARABIC </w:instrText>
-      </w:r>
-      <w:r>
-        <w:fldChar w:fldCharType="separate"/>
-      </w:r>
-      <w:r>
-        <w:rPr>
-          <w:noProof/>
-        </w:rPr>
-        <w:t>12</w:t>
-      </w:r>
-      <w:r>
-        <w:rPr>
-          <w:noProof/>
-        </w:rPr>
-        <w:fldChar w:fldCharType="end"/>
-      </w:r>
+      <w:fldSimple w:instr=" SEQ Figure \* ARABIC ">
+        <w:r>
+          <w:rPr>
+            <w:noProof/>
+          </w:rPr>
+          <w:t>12</w:t>
+        </w:r>
+      </w:fldSimple>
       <w:r>
         <w:t xml:space="preserve">: </w:t>
       </w:r>
@@ -9369,6 +9789,9 @@
         <w:jc w:val="center"/>
       </w:pPr>
       <w:r>
+        <w:rPr>
+          <w:noProof/>
+        </w:rPr>
         <w:drawing>
           <wp:inline distT="0" distB="0" distL="0" distR="0" wp14:anchorId="4D9262E7" wp14:editId="411D8D44">
             <wp:extent cx="4867672" cy="2743200"/>
@@ -9415,27 +9838,14 @@
       <w:r>
         <w:t xml:space="preserve">Figure </w:t>
       </w:r>
-      <w:r>
-        <w:fldChar w:fldCharType="begin"/>
-      </w:r>
-      <w:r>
-        <w:instrText xml:space="preserve"> SEQ Figure \* ARABIC </w:instrText>
-      </w:r>
-      <w:r>
-        <w:fldChar w:fldCharType="separate"/>
-      </w:r>
-      <w:r>
-        <w:rPr>
-          <w:noProof/>
-        </w:rPr>
-        <w:t>13</w:t>
-      </w:r>
-      <w:r>
-        <w:rPr>
-          <w:noProof/>
-        </w:rPr>
-        <w:fldChar w:fldCharType="end"/>
-      </w:r>
+      <w:fldSimple w:instr=" SEQ Figure \* ARABIC ">
+        <w:r>
+          <w:rPr>
+            <w:noProof/>
+          </w:rPr>
+          <w:t>13</w:t>
+        </w:r>
+      </w:fldSimple>
       <w:r>
         <w:t xml:space="preserve">: </w:t>
       </w:r>
@@ -9492,6 +9902,7 @@
           <w:szCs w:val="20"/>
         </w:rPr>
       </w:pPr>
+      <w:proofErr w:type="gramStart"/>
       <w:r>
         <w:rPr>
           <w:rFonts w:ascii="Verdana" w:eastAsia="Verdana" w:hAnsi="Verdana" w:cs="Verdana"/>
@@ -9499,8 +9910,9 @@
           <w:sz w:val="20"/>
           <w:szCs w:val="20"/>
         </w:rPr>
-        <w:t>Similar to the previous SARIMA model, this was</w:t>
-      </w:r>
+        <w:t>Similar to</w:t>
+      </w:r>
+      <w:proofErr w:type="gramEnd"/>
       <w:r>
         <w:rPr>
           <w:rFonts w:ascii="Verdana" w:eastAsia="Verdana" w:hAnsi="Verdana" w:cs="Verdana"/>
@@ -9508,25 +9920,7 @@
           <w:sz w:val="20"/>
           <w:szCs w:val="20"/>
         </w:rPr>
-        <w:t xml:space="preserve"> applied to the individual account level</w:t>
-      </w:r>
-      <w:r>
-        <w:rPr>
-          <w:rFonts w:ascii="Verdana" w:eastAsia="Verdana" w:hAnsi="Verdana" w:cs="Verdana"/>
-          <w:color w:val="000000"/>
-          <w:sz w:val="20"/>
-          <w:szCs w:val="20"/>
-        </w:rPr>
-        <w:t xml:space="preserve"> and had </w:t>
-      </w:r>
-      <w:r>
-        <w:rPr>
-          <w:rFonts w:ascii="Verdana" w:eastAsia="Verdana" w:hAnsi="Verdana" w:cs="Verdana"/>
-          <w:color w:val="000000"/>
-          <w:sz w:val="20"/>
-          <w:szCs w:val="20"/>
-        </w:rPr>
-        <w:t>varying results.</w:t>
+        <w:t xml:space="preserve"> the previous SARIMA model, this was applied to the individual account level and had varying results.</w:t>
       </w:r>
       <w:r>
         <w:rPr>
@@ -9544,6 +9938,9 @@
         <w:jc w:val="center"/>
       </w:pPr>
       <w:r>
+        <w:rPr>
+          <w:noProof/>
+        </w:rPr>
         <w:lastRenderedPageBreak/>
         <w:drawing>
           <wp:inline distT="0" distB="0" distL="0" distR="0" wp14:anchorId="3090A555" wp14:editId="51DFF59F">
@@ -9662,14 +10059,7 @@
                 <w:i w:val="0"/>
                 <w:iCs w:val="0"/>
               </w:rPr>
-              <w:t xml:space="preserve">Test Set </w:t>
-            </w:r>
-            <w:r>
-              <w:rPr>
-                <w:i w:val="0"/>
-                <w:iCs w:val="0"/>
-              </w:rPr>
-              <w:t>1</w:t>
+              <w:t>Test Set 1</w:t>
             </w:r>
           </w:p>
         </w:tc>
@@ -9700,14 +10090,7 @@
                 <w:i w:val="0"/>
                 <w:iCs w:val="0"/>
               </w:rPr>
-              <w:t xml:space="preserve">Test Set </w:t>
-            </w:r>
-            <w:r>
-              <w:rPr>
-                <w:i w:val="0"/>
-                <w:iCs w:val="0"/>
-              </w:rPr>
-              <w:t>2</w:t>
+              <w:t>Test Set 2</w:t>
             </w:r>
           </w:p>
         </w:tc>
@@ -9738,21 +10121,7 @@
                 <w:i w:val="0"/>
                 <w:iCs w:val="0"/>
               </w:rPr>
-              <w:t>T</w:t>
-            </w:r>
-            <w:r>
-              <w:rPr>
-                <w:i w:val="0"/>
-                <w:iCs w:val="0"/>
-              </w:rPr>
-              <w:t xml:space="preserve">est Set </w:t>
-            </w:r>
-            <w:r>
-              <w:rPr>
-                <w:i w:val="0"/>
-                <w:iCs w:val="0"/>
-              </w:rPr>
-              <w:t>3</w:t>
+              <w:t>Test Set 3</w:t>
             </w:r>
           </w:p>
         </w:tc>
@@ -9905,27 +10274,14 @@
       <w:r>
         <w:t xml:space="preserve">Figure </w:t>
       </w:r>
-      <w:r>
-        <w:fldChar w:fldCharType="begin"/>
-      </w:r>
-      <w:r>
-        <w:instrText xml:space="preserve"> SEQ Figure \* ARABIC </w:instrText>
-      </w:r>
-      <w:r>
-        <w:fldChar w:fldCharType="separate"/>
-      </w:r>
-      <w:r>
-        <w:rPr>
-          <w:noProof/>
-        </w:rPr>
-        <w:t>14</w:t>
-      </w:r>
-      <w:r>
-        <w:rPr>
-          <w:noProof/>
-        </w:rPr>
-        <w:fldChar w:fldCharType="end"/>
-      </w:r>
+      <w:fldSimple w:instr=" SEQ Figure \* ARABIC ">
+        <w:r>
+          <w:rPr>
+            <w:noProof/>
+          </w:rPr>
+          <w:t>14</w:t>
+        </w:r>
+      </w:fldSimple>
       <w:r>
         <w:t xml:space="preserve">: </w:t>
       </w:r>
@@ -9969,13 +10325,7 @@
         <w:t xml:space="preserve"> </w:t>
       </w:r>
       <w:r>
-        <w:t xml:space="preserve"> Test</w:t>
-      </w:r>
-      <w:r>
-        <w:t xml:space="preserve"> Set</w:t>
-      </w:r>
-      <w:r>
-        <w:t xml:space="preserve"> MAPE</w:t>
+        <w:t xml:space="preserve"> Test Set MAPE</w:t>
       </w:r>
       <w:bookmarkEnd w:id="63"/>
     </w:p>
@@ -10225,6 +10575,7 @@
       <w:r>
         <w:rPr>
           <w:rFonts w:eastAsia="Verdana"/>
+          <w:noProof/>
           <w:sz w:val="40"/>
           <w:szCs w:val="40"/>
         </w:rPr>
@@ -10274,27 +10625,14 @@
       <w:r>
         <w:t xml:space="preserve">Figure </w:t>
       </w:r>
-      <w:r>
-        <w:fldChar w:fldCharType="begin"/>
-      </w:r>
-      <w:r>
-        <w:instrText xml:space="preserve"> SEQ Figure \* ARABIC </w:instrText>
-      </w:r>
-      <w:r>
-        <w:fldChar w:fldCharType="separate"/>
-      </w:r>
-      <w:r>
-        <w:rPr>
-          <w:noProof/>
-        </w:rPr>
-        <w:t>15</w:t>
-      </w:r>
-      <w:r>
-        <w:rPr>
-          <w:noProof/>
-        </w:rPr>
-        <w:fldChar w:fldCharType="end"/>
-      </w:r>
+      <w:fldSimple w:instr=" SEQ Figure \* ARABIC ">
+        <w:r>
+          <w:rPr>
+            <w:noProof/>
+          </w:rPr>
+          <w:t>15</w:t>
+        </w:r>
+      </w:fldSimple>
       <w:r>
         <w:t>: Facebook Prophet (Chosen Parameters) -</w:t>
       </w:r>
@@ -10343,7 +10681,7 @@
           <w:sz w:val="20"/>
           <w:szCs w:val="20"/>
         </w:rPr>
-        <w:t xml:space="preserve"> with the same parameters</w:t>
+        <w:t xml:space="preserve"> with the same </w:t>
       </w:r>
       <w:r>
         <w:rPr>
@@ -10352,7 +10690,7 @@
           <w:sz w:val="20"/>
           <w:szCs w:val="20"/>
         </w:rPr>
-        <w:t xml:space="preserve">, </w:t>
+        <w:t>parameters</w:t>
       </w:r>
       <w:r>
         <w:rPr>
@@ -10361,7 +10699,16 @@
           <w:sz w:val="20"/>
           <w:szCs w:val="20"/>
         </w:rPr>
-        <w:t xml:space="preserve">and </w:t>
+        <w:t xml:space="preserve"> and</w:t>
+      </w:r>
+      <w:r>
+        <w:rPr>
+          <w:rFonts w:ascii="Verdana" w:eastAsia="Verdana" w:hAnsi="Verdana" w:cs="Verdana"/>
+          <w:color w:val="000000"/>
+          <w:sz w:val="20"/>
+          <w:szCs w:val="20"/>
+        </w:rPr>
+        <w:t xml:space="preserve"> </w:t>
       </w:r>
       <w:r>
         <w:rPr>
@@ -10418,10 +10765,10 @@
           <w:szCs w:val="20"/>
         </w:rPr>
         <w:drawing>
-          <wp:inline distT="0" distB="0" distL="0" distR="0" wp14:anchorId="779EBFF1" wp14:editId="0725FAAC">
+          <wp:inline distT="0" distB="0" distL="0" distR="0" wp14:anchorId="79313D93" wp14:editId="677F2956">
             <wp:extent cx="4324270" cy="2743200"/>
             <wp:effectExtent l="0" t="0" r="635" b="0"/>
-            <wp:docPr id="24" name="Picture 24" descr="Chart, box and whisker chart&#10;&#10;Description automatically generated"/>
+            <wp:docPr id="9" name="Picture 9" descr="Chart, box and whisker chart&#10;&#10;Description automatically generated"/>
             <wp:cNvGraphicFramePr>
               <a:graphicFrameLocks xmlns:a="http://schemas.openxmlformats.org/drawingml/2006/main" noChangeAspect="1"/>
             </wp:cNvGraphicFramePr>
@@ -10429,7 +10776,7 @@
               <a:graphicData uri="http://schemas.openxmlformats.org/drawingml/2006/picture">
                 <pic:pic xmlns:pic="http://schemas.openxmlformats.org/drawingml/2006/picture">
                   <pic:nvPicPr>
-                    <pic:cNvPr id="24" name="Picture 24" descr="Chart, box and whisker chart&#10;&#10;Description automatically generated"/>
+                    <pic:cNvPr id="9" name="Picture 9" descr="Chart, box and whisker chart&#10;&#10;Description automatically generated"/>
                     <pic:cNvPicPr/>
                   </pic:nvPicPr>
                   <pic:blipFill>
@@ -10805,41 +11152,22 @@
       <w:r>
         <w:t xml:space="preserve">Figure </w:t>
       </w:r>
-      <w:r>
-        <w:fldChar w:fldCharType="begin"/>
-      </w:r>
-      <w:r>
-        <w:instrText xml:space="preserve"> SEQ Figure \* ARABIC </w:instrText>
-      </w:r>
-      <w:r>
-        <w:fldChar w:fldCharType="separate"/>
-      </w:r>
-      <w:r>
-        <w:rPr>
-          <w:noProof/>
-        </w:rPr>
-        <w:t>16</w:t>
-      </w:r>
-      <w:r>
-        <w:rPr>
-          <w:noProof/>
-        </w:rPr>
-        <w:fldChar w:fldCharType="end"/>
-      </w:r>
-      <w:r>
-        <w:t xml:space="preserve">: </w:t>
-      </w:r>
-      <w:r>
-        <w:t xml:space="preserve">Facebook Prophet </w:t>
+      <w:fldSimple w:instr=" SEQ Figure \* ARABIC ">
+        <w:r>
+          <w:rPr>
+            <w:noProof/>
+          </w:rPr>
+          <w:t>16</w:t>
+        </w:r>
+      </w:fldSimple>
+      <w:r>
+        <w:t xml:space="preserve">: Facebook Prophet </w:t>
       </w:r>
       <w:r>
         <w:t>(</w:t>
       </w:r>
       <w:r>
-        <w:t xml:space="preserve">Chosen Parameters) </w:t>
-      </w:r>
-      <w:r>
-        <w:t>Test Set MAPE</w:t>
+        <w:t>Chosen Parameters) Test Set MAPE</w:t>
       </w:r>
       <w:bookmarkEnd w:id="66"/>
     </w:p>
@@ -10949,7 +11277,25 @@
           <w:sz w:val="20"/>
           <w:szCs w:val="20"/>
         </w:rPr>
-        <w:t xml:space="preserve"> for each account, to find the combination of parameters to minimize each account’s validation MAPE. When this was applied on the test set for each account, the results were similar to the previous Prophet model.</w:t>
+        <w:t xml:space="preserve"> for each account, to find the combination of parameters to minimize each account’s validation MAPE. When this was applied on the test set for each account, the results were </w:t>
+      </w:r>
+      <w:proofErr w:type="gramStart"/>
+      <w:r>
+        <w:rPr>
+          <w:rFonts w:ascii="Verdana" w:hAnsi="Verdana"/>
+          <w:sz w:val="20"/>
+          <w:szCs w:val="20"/>
+        </w:rPr>
+        <w:t>similar to</w:t>
+      </w:r>
+      <w:proofErr w:type="gramEnd"/>
+      <w:r>
+        <w:rPr>
+          <w:rFonts w:ascii="Verdana" w:hAnsi="Verdana"/>
+          <w:sz w:val="20"/>
+          <w:szCs w:val="20"/>
+        </w:rPr>
+        <w:t xml:space="preserve"> the previous Prophet model.</w:t>
       </w:r>
     </w:p>
     <w:p>
@@ -10968,10 +11314,10 @@
           <w:szCs w:val="20"/>
         </w:rPr>
         <w:drawing>
-          <wp:inline distT="0" distB="0" distL="0" distR="0" wp14:anchorId="5C703912" wp14:editId="584A3EAE">
+          <wp:inline distT="0" distB="0" distL="0" distR="0" wp14:anchorId="2BE9FBA1" wp14:editId="671DD49D">
             <wp:extent cx="4324270" cy="2743200"/>
             <wp:effectExtent l="0" t="0" r="635" b="0"/>
-            <wp:docPr id="25" name="Picture 25" descr="Chart, box and whisker chart&#10;&#10;Description automatically generated"/>
+            <wp:docPr id="19" name="Picture 19" descr="Chart, box and whisker chart&#10;&#10;Description automatically generated"/>
             <wp:cNvGraphicFramePr>
               <a:graphicFrameLocks xmlns:a="http://schemas.openxmlformats.org/drawingml/2006/main" noChangeAspect="1"/>
             </wp:cNvGraphicFramePr>
@@ -10979,7 +11325,7 @@
               <a:graphicData uri="http://schemas.openxmlformats.org/drawingml/2006/picture">
                 <pic:pic xmlns:pic="http://schemas.openxmlformats.org/drawingml/2006/picture">
                   <pic:nvPicPr>
-                    <pic:cNvPr id="25" name="Picture 25" descr="Chart, box and whisker chart&#10;&#10;Description automatically generated"/>
+                    <pic:cNvPr id="19" name="Picture 19" descr="Chart, box and whisker chart&#10;&#10;Description automatically generated"/>
                     <pic:cNvPicPr/>
                   </pic:nvPicPr>
                   <pic:blipFill>
@@ -11371,27 +11717,14 @@
       <w:r>
         <w:t xml:space="preserve">Figure </w:t>
       </w:r>
-      <w:r>
-        <w:fldChar w:fldCharType="begin"/>
-      </w:r>
-      <w:r>
-        <w:instrText xml:space="preserve"> SEQ Figure \* ARABIC </w:instrText>
-      </w:r>
-      <w:r>
-        <w:fldChar w:fldCharType="separate"/>
-      </w:r>
-      <w:r>
-        <w:rPr>
-          <w:noProof/>
-        </w:rPr>
-        <w:t>17</w:t>
-      </w:r>
-      <w:r>
-        <w:rPr>
-          <w:noProof/>
-        </w:rPr>
-        <w:fldChar w:fldCharType="end"/>
-      </w:r>
+      <w:fldSimple w:instr=" SEQ Figure \* ARABIC ">
+        <w:r>
+          <w:rPr>
+            <w:noProof/>
+          </w:rPr>
+          <w:t>17</w:t>
+        </w:r>
+      </w:fldSimple>
       <w:r>
         <w:t xml:space="preserve">: Facebook Prophet </w:t>
       </w:r>
@@ -11399,10 +11732,7 @@
         <w:t>(</w:t>
       </w:r>
       <w:r>
-        <w:t>Hyperparameter Tuning per Account</w:t>
-      </w:r>
-      <w:r>
-        <w:t>) Test Set MAPE</w:t>
+        <w:t>Hyperparameter Tuning per Account) Test Set MAPE</w:t>
       </w:r>
       <w:bookmarkEnd w:id="68"/>
     </w:p>
@@ -11463,7 +11793,19 @@
       <w:bookmarkEnd w:id="69"/>
     </w:p>
     <w:p>
-      <w:r>
+      <w:pPr>
+        <w:rPr>
+          <w:rFonts w:ascii="Verdana" w:hAnsi="Verdana"/>
+          <w:sz w:val="20"/>
+          <w:szCs w:val="20"/>
+        </w:rPr>
+      </w:pPr>
+      <w:r>
+        <w:rPr>
+          <w:rFonts w:ascii="Verdana" w:hAnsi="Verdana"/>
+          <w:sz w:val="20"/>
+          <w:szCs w:val="20"/>
+        </w:rPr>
         <w:t>The results for all models tried are shown in the summary table below.</w:t>
       </w:r>
     </w:p>
@@ -11564,7 +11906,7 @@
             <w:tcBorders>
               <w:top w:val="nil"/>
               <w:left w:val="nil"/>
-              <w:bottom w:val="single" w:sz="12" w:space="0" w:color="101426" w:themeColor="text2"/>
+              <w:bottom w:val="single" w:sz="12" w:space="0" w:color="054351" w:themeColor="accent2"/>
               <w:right w:val="nil"/>
             </w:tcBorders>
             <w:vAlign w:val="center"/>
@@ -11602,7 +11944,7 @@
             <w:tcBorders>
               <w:top w:val="nil"/>
               <w:left w:val="nil"/>
-              <w:bottom w:val="single" w:sz="12" w:space="0" w:color="101426" w:themeColor="text2"/>
+              <w:bottom w:val="single" w:sz="12" w:space="0" w:color="054351" w:themeColor="accent2"/>
               <w:right w:val="nil"/>
             </w:tcBorders>
             <w:vAlign w:val="center"/>
@@ -11640,7 +11982,7 @@
             <w:tcBorders>
               <w:top w:val="nil"/>
               <w:left w:val="nil"/>
-              <w:bottom w:val="single" w:sz="12" w:space="0" w:color="101426" w:themeColor="text2"/>
+              <w:bottom w:val="single" w:sz="12" w:space="0" w:color="054351" w:themeColor="accent2"/>
               <w:right w:val="nil"/>
             </w:tcBorders>
             <w:vAlign w:val="center"/>
@@ -11804,7 +12146,7 @@
           <w:tcPr>
             <w:tcW w:w="1870" w:type="dxa"/>
             <w:tcBorders>
-              <w:top w:val="single" w:sz="12" w:space="0" w:color="101426" w:themeColor="text2"/>
+              <w:top w:val="single" w:sz="12" w:space="0" w:color="054351" w:themeColor="accent2"/>
               <w:left w:val="dotted" w:sz="4" w:space="0" w:color="BFBFBF" w:themeColor="background1" w:themeShade="BF"/>
               <w:bottom w:val="single" w:sz="4" w:space="0" w:color="BFBFBF" w:themeColor="background1" w:themeShade="BF"/>
               <w:right w:val="dotted" w:sz="4" w:space="0" w:color="BFBFBF" w:themeColor="background1" w:themeShade="BF"/>
@@ -11836,7 +12178,7 @@
           <w:tcPr>
             <w:tcW w:w="1871" w:type="dxa"/>
             <w:tcBorders>
-              <w:top w:val="single" w:sz="12" w:space="0" w:color="101426" w:themeColor="text2"/>
+              <w:top w:val="single" w:sz="12" w:space="0" w:color="054351" w:themeColor="accent2"/>
               <w:left w:val="dotted" w:sz="4" w:space="0" w:color="BFBFBF" w:themeColor="background1" w:themeShade="BF"/>
               <w:bottom w:val="single" w:sz="4" w:space="0" w:color="BFBFBF" w:themeColor="background1" w:themeShade="BF"/>
               <w:right w:val="dotted" w:sz="4" w:space="0" w:color="BFBFBF" w:themeColor="background1" w:themeShade="BF"/>
@@ -11868,7 +12210,7 @@
           <w:tcPr>
             <w:tcW w:w="1871" w:type="dxa"/>
             <w:tcBorders>
-              <w:top w:val="single" w:sz="12" w:space="0" w:color="101426" w:themeColor="text2"/>
+              <w:top w:val="single" w:sz="12" w:space="0" w:color="054351" w:themeColor="accent2"/>
               <w:left w:val="dotted" w:sz="4" w:space="0" w:color="BFBFBF" w:themeColor="background1" w:themeShade="BF"/>
               <w:bottom w:val="single" w:sz="4" w:space="0" w:color="BFBFBF" w:themeColor="background1" w:themeShade="BF"/>
               <w:right w:val="nil"/>
@@ -12479,6 +12821,7 @@
             <w:tcBorders>
               <w:top w:val="single" w:sz="4" w:space="0" w:color="BFBFBF" w:themeColor="background1" w:themeShade="BF"/>
               <w:left w:val="dotted" w:sz="4" w:space="0" w:color="BFBFBF" w:themeColor="background1" w:themeShade="BF"/>
+              <w:bottom w:val="single" w:sz="12" w:space="0" w:color="054351" w:themeColor="accent2"/>
               <w:right w:val="dotted" w:sz="4" w:space="0" w:color="BFBFBF" w:themeColor="background1" w:themeShade="BF"/>
             </w:tcBorders>
             <w:vAlign w:val="center"/>
@@ -12510,6 +12853,7 @@
             <w:tcBorders>
               <w:top w:val="single" w:sz="4" w:space="0" w:color="BFBFBF" w:themeColor="background1" w:themeShade="BF"/>
               <w:left w:val="dotted" w:sz="4" w:space="0" w:color="BFBFBF" w:themeColor="background1" w:themeShade="BF"/>
+              <w:bottom w:val="single" w:sz="12" w:space="0" w:color="054351" w:themeColor="accent2"/>
               <w:right w:val="dotted" w:sz="4" w:space="0" w:color="BFBFBF" w:themeColor="background1" w:themeShade="BF"/>
             </w:tcBorders>
             <w:vAlign w:val="center"/>
@@ -12541,6 +12885,7 @@
             <w:tcBorders>
               <w:top w:val="single" w:sz="4" w:space="0" w:color="BFBFBF" w:themeColor="background1" w:themeShade="BF"/>
               <w:left w:val="dotted" w:sz="4" w:space="0" w:color="BFBFBF" w:themeColor="background1" w:themeShade="BF"/>
+              <w:bottom w:val="single" w:sz="12" w:space="0" w:color="054351" w:themeColor="accent2"/>
               <w:right w:val="nil"/>
             </w:tcBorders>
             <w:vAlign w:val="center"/>
@@ -12570,23 +12915,164 @@
     </w:tbl>
     <w:p>
       <w:pPr>
-        <w:rPr>
-          <w:rFonts w:ascii="Verdana" w:eastAsia="Verdana" w:hAnsi="Verdana" w:cstheme="majorBidi"/>
-          <w:color w:val="101426" w:themeColor="text2"/>
-          <w:sz w:val="40"/>
-          <w:szCs w:val="40"/>
-        </w:rPr>
-      </w:pPr>
+        <w:pStyle w:val="Heading2"/>
+      </w:pPr>
+      <w:r>
+        <w:t>Future Ideas</w:t>
+      </w:r>
     </w:p>
     <w:p>
       <w:pPr>
         <w:rPr>
-          <w:rFonts w:ascii="Verdana" w:eastAsia="Verdana" w:hAnsi="Verdana" w:cstheme="majorBidi"/>
-          <w:color w:val="101426" w:themeColor="text2"/>
-          <w:sz w:val="40"/>
-          <w:szCs w:val="40"/>
-        </w:rPr>
-      </w:pPr>
+          <w:rFonts w:ascii="Verdana" w:hAnsi="Verdana"/>
+          <w:sz w:val="20"/>
+          <w:szCs w:val="20"/>
+        </w:rPr>
+      </w:pPr>
+      <w:r>
+        <w:rPr>
+          <w:rFonts w:ascii="Verdana" w:hAnsi="Verdana"/>
+          <w:sz w:val="20"/>
+          <w:szCs w:val="20"/>
+        </w:rPr>
+        <w:t>For future analysis on this dataset, our team would suggest the following:</w:t>
+      </w:r>
+    </w:p>
+    <w:p>
+      <w:pPr>
+        <w:pStyle w:val="ListParagraph"/>
+        <w:numPr>
+          <w:ilvl w:val="0"/>
+          <w:numId w:val="12"/>
+        </w:numPr>
+        <w:rPr>
+          <w:rFonts w:ascii="Verdana" w:hAnsi="Verdana"/>
+          <w:b/>
+          <w:bCs/>
+          <w:sz w:val="20"/>
+          <w:szCs w:val="20"/>
+        </w:rPr>
+      </w:pPr>
+      <w:r>
+        <w:rPr>
+          <w:rFonts w:ascii="Verdana" w:hAnsi="Verdana"/>
+          <w:b/>
+          <w:bCs/>
+          <w:sz w:val="20"/>
+          <w:szCs w:val="20"/>
+        </w:rPr>
+        <w:t xml:space="preserve">Incorporation of </w:t>
+      </w:r>
+      <w:r>
+        <w:rPr>
+          <w:rFonts w:ascii="Verdana" w:hAnsi="Verdana"/>
+          <w:b/>
+          <w:bCs/>
+          <w:sz w:val="20"/>
+          <w:szCs w:val="20"/>
+        </w:rPr>
+        <w:t>E</w:t>
+      </w:r>
+      <w:r>
+        <w:rPr>
+          <w:rFonts w:ascii="Verdana" w:hAnsi="Verdana"/>
+          <w:b/>
+          <w:bCs/>
+          <w:sz w:val="20"/>
+          <w:szCs w:val="20"/>
+        </w:rPr>
+        <w:t xml:space="preserve">xogenous </w:t>
+      </w:r>
+      <w:r>
+        <w:rPr>
+          <w:rFonts w:ascii="Verdana" w:hAnsi="Verdana"/>
+          <w:b/>
+          <w:bCs/>
+          <w:sz w:val="20"/>
+          <w:szCs w:val="20"/>
+        </w:rPr>
+        <w:t>V</w:t>
+      </w:r>
+      <w:r>
+        <w:rPr>
+          <w:rFonts w:ascii="Verdana" w:hAnsi="Verdana"/>
+          <w:b/>
+          <w:bCs/>
+          <w:sz w:val="20"/>
+          <w:szCs w:val="20"/>
+        </w:rPr>
+        <w:t xml:space="preserve">ariables to </w:t>
+      </w:r>
+      <w:r>
+        <w:rPr>
+          <w:rFonts w:ascii="Verdana" w:hAnsi="Verdana"/>
+          <w:b/>
+          <w:bCs/>
+          <w:sz w:val="20"/>
+          <w:szCs w:val="20"/>
+        </w:rPr>
+        <w:t>T</w:t>
+      </w:r>
+      <w:r>
+        <w:rPr>
+          <w:rFonts w:ascii="Verdana" w:hAnsi="Verdana"/>
+          <w:b/>
+          <w:bCs/>
+          <w:sz w:val="20"/>
+          <w:szCs w:val="20"/>
+        </w:rPr>
+        <w:t xml:space="preserve">ransform SARIMA -&gt; SARIMAX: </w:t>
+      </w:r>
+      <w:r>
+        <w:rPr>
+          <w:rFonts w:ascii="Verdana" w:hAnsi="Verdana"/>
+          <w:sz w:val="20"/>
+          <w:szCs w:val="20"/>
+        </w:rPr>
+        <w:t xml:space="preserve">Since the SARIMA model performed the best on the test set, continuing with this model would be wise. </w:t>
+      </w:r>
+      <w:r>
+        <w:rPr>
+          <w:rFonts w:ascii="Verdana" w:hAnsi="Verdana"/>
+          <w:sz w:val="20"/>
+          <w:szCs w:val="20"/>
+        </w:rPr>
+        <w:t>Creation of time-based features such as holiday indicators, or other exogenous variables such as average monthly temperature, could help improve model performance.</w:t>
+      </w:r>
+    </w:p>
+    <w:p>
+      <w:pPr>
+        <w:pStyle w:val="ListParagraph"/>
+        <w:numPr>
+          <w:ilvl w:val="0"/>
+          <w:numId w:val="12"/>
+        </w:numPr>
+        <w:rPr>
+          <w:rFonts w:ascii="Verdana" w:hAnsi="Verdana"/>
+          <w:b/>
+          <w:bCs/>
+          <w:sz w:val="20"/>
+          <w:szCs w:val="20"/>
+        </w:rPr>
+      </w:pPr>
+      <w:r>
+        <w:rPr>
+          <w:rFonts w:ascii="Verdana" w:hAnsi="Verdana"/>
+          <w:b/>
+          <w:bCs/>
+          <w:sz w:val="20"/>
+          <w:szCs w:val="20"/>
+        </w:rPr>
+        <w:t xml:space="preserve">Other Models: </w:t>
+      </w:r>
+      <w:r>
+        <w:rPr>
+          <w:rFonts w:ascii="Verdana" w:hAnsi="Verdana"/>
+          <w:sz w:val="20"/>
+          <w:szCs w:val="20"/>
+        </w:rPr>
+        <w:t>Trying other models on the data, including neural networks, could improve the performance of the model on the test set.</w:t>
+      </w:r>
       <w:r>
         <w:rPr>
           <w:rFonts w:eastAsia="Verdana"/>
@@ -12642,7 +13128,7 @@
       </w:tblGrid>
       <w:tr>
         <w:trPr>
-          <w:trHeight w:val="3125"/>
+          <w:trHeight w:val="2304"/>
         </w:trPr>
         <w:tc>
           <w:tcPr>
@@ -12652,6 +13138,7 @@
           <w:p>
             <w:pPr>
               <w:ind w:left="0"/>
+              <w:jc w:val="center"/>
               <w:rPr>
                 <w:sz w:val="24"/>
                 <w:szCs w:val="24"/>
@@ -12662,9 +13149,9 @@
                 <w:noProof/>
               </w:rPr>
               <w:drawing>
-                <wp:inline distT="0" distB="0" distL="0" distR="0" wp14:anchorId="04086960" wp14:editId="7D8878B1">
-                  <wp:extent cx="1842135" cy="1918970"/>
-                  <wp:effectExtent l="0" t="0" r="5715" b="5080"/>
+                <wp:inline distT="0" distB="0" distL="0" distR="0" wp14:anchorId="04086960" wp14:editId="1325340C">
+                  <wp:extent cx="1316682" cy="1371600"/>
+                  <wp:effectExtent l="0" t="0" r="0" b="0"/>
                   <wp:docPr id="14" name="Picture 14"/>
                   <wp:cNvGraphicFramePr>
                     <a:graphicFrameLocks xmlns:a="http://schemas.openxmlformats.org/drawingml/2006/main" noChangeAspect="1"/>
@@ -12701,7 +13188,7 @@
                         <pic:spPr bwMode="auto">
                           <a:xfrm>
                             <a:off x="0" y="0"/>
-                            <a:ext cx="1842135" cy="1918970"/>
+                            <a:ext cx="1316682" cy="1371600"/>
                           </a:xfrm>
                           <a:prstGeom prst="rect">
                             <a:avLst/>
@@ -12727,6 +13214,7 @@
           <w:p>
             <w:pPr>
               <w:ind w:left="0"/>
+              <w:jc w:val="center"/>
               <w:rPr>
                 <w:sz w:val="24"/>
                 <w:szCs w:val="24"/>
@@ -12737,9 +13225,9 @@
                 <w:noProof/>
               </w:rPr>
               <w:drawing>
-                <wp:inline distT="0" distB="0" distL="0" distR="0" wp14:anchorId="7F2FA52D" wp14:editId="507454C5">
-                  <wp:extent cx="1842135" cy="1918970"/>
-                  <wp:effectExtent l="0" t="0" r="5715" b="5080"/>
+                <wp:inline distT="0" distB="0" distL="0" distR="0" wp14:anchorId="7F2FA52D" wp14:editId="575D813E">
+                  <wp:extent cx="1316682" cy="1371600"/>
+                  <wp:effectExtent l="0" t="0" r="0" b="0"/>
                   <wp:docPr id="15" name="Picture 15"/>
                   <wp:cNvGraphicFramePr>
                     <a:graphicFrameLocks xmlns:a="http://schemas.openxmlformats.org/drawingml/2006/main" noChangeAspect="1"/>
@@ -12776,7 +13264,7 @@
                         <pic:spPr bwMode="auto">
                           <a:xfrm>
                             <a:off x="0" y="0"/>
-                            <a:ext cx="1842135" cy="1918970"/>
+                            <a:ext cx="1316682" cy="1371600"/>
                           </a:xfrm>
                           <a:prstGeom prst="rect">
                             <a:avLst/>
@@ -12802,6 +13290,7 @@
           <w:p>
             <w:pPr>
               <w:ind w:left="0"/>
+              <w:jc w:val="center"/>
               <w:rPr>
                 <w:sz w:val="24"/>
                 <w:szCs w:val="24"/>
@@ -12812,9 +13301,9 @@
                 <w:noProof/>
               </w:rPr>
               <w:drawing>
-                <wp:inline distT="0" distB="0" distL="0" distR="0" wp14:anchorId="4BD195C1" wp14:editId="38DD558F">
-                  <wp:extent cx="1842135" cy="1918970"/>
-                  <wp:effectExtent l="0" t="0" r="5715" b="5080"/>
+                <wp:inline distT="0" distB="0" distL="0" distR="0" wp14:anchorId="4BD195C1" wp14:editId="4D6E8C06">
+                  <wp:extent cx="1316682" cy="1371600"/>
+                  <wp:effectExtent l="0" t="0" r="0" b="0"/>
                   <wp:docPr id="16" name="Picture 16"/>
                   <wp:cNvGraphicFramePr>
                     <a:graphicFrameLocks xmlns:a="http://schemas.openxmlformats.org/drawingml/2006/main" noChangeAspect="1"/>
@@ -12853,7 +13342,7 @@
                         <pic:spPr bwMode="auto">
                           <a:xfrm>
                             <a:off x="0" y="0"/>
-                            <a:ext cx="1842135" cy="1918970"/>
+                            <a:ext cx="1316682" cy="1371600"/>
                           </a:xfrm>
                           <a:prstGeom prst="rect">
                             <a:avLst/>
@@ -13053,24 +13542,14 @@
       <w:r>
         <w:t xml:space="preserve">Figure </w:t>
       </w:r>
-      <w:r>
-        <w:fldChar w:fldCharType="begin"/>
-      </w:r>
-      <w:r>
-        <w:instrText xml:space="preserve"> SEQ Figure \* ARABIC </w:instrText>
-      </w:r>
-      <w:r>
-        <w:fldChar w:fldCharType="separate"/>
-      </w:r>
-      <w:r>
-        <w:rPr>
-          <w:noProof/>
-        </w:rPr>
-        <w:t>18</w:t>
-      </w:r>
-      <w:r>
-        <w:fldChar w:fldCharType="end"/>
-      </w:r>
+      <w:fldSimple w:instr=" SEQ Figure \* ARABIC ">
+        <w:r>
+          <w:rPr>
+            <w:noProof/>
+          </w:rPr>
+          <w:t>18</w:t>
+        </w:r>
+      </w:fldSimple>
       <w:r>
         <w:t>: Team Information</w:t>
       </w:r>
@@ -14041,6 +14520,119 @@
     </w:lvl>
   </w:abstractNum>
   <w:abstractNum w:abstractNumId="6" w15:restartNumberingAfterBreak="0">
+    <w:nsid w:val="506F010C"/>
+    <w:multiLevelType w:val="hybridMultilevel"/>
+    <w:tmpl w:val="A4C6EA7A"/>
+    <w:lvl w:ilvl="0" w:tplc="04090001">
+      <w:start w:val="1"/>
+      <w:numFmt w:val="bullet"/>
+      <w:lvlText w:val=""/>
+      <w:lvlJc w:val="left"/>
+      <w:pPr>
+        <w:ind w:left="720" w:hanging="360"/>
+      </w:pPr>
+      <w:rPr>
+        <w:rFonts w:ascii="Symbol" w:hAnsi="Symbol" w:hint="default"/>
+      </w:rPr>
+    </w:lvl>
+    <w:lvl w:ilvl="1" w:tplc="04090003" w:tentative="1">
+      <w:start w:val="1"/>
+      <w:numFmt w:val="bullet"/>
+      <w:lvlText w:val="o"/>
+      <w:lvlJc w:val="left"/>
+      <w:pPr>
+        <w:ind w:left="1440" w:hanging="360"/>
+      </w:pPr>
+      <w:rPr>
+        <w:rFonts w:ascii="Courier New" w:hAnsi="Courier New" w:cs="Courier New" w:hint="default"/>
+      </w:rPr>
+    </w:lvl>
+    <w:lvl w:ilvl="2" w:tplc="04090005" w:tentative="1">
+      <w:start w:val="1"/>
+      <w:numFmt w:val="bullet"/>
+      <w:lvlText w:val=""/>
+      <w:lvlJc w:val="left"/>
+      <w:pPr>
+        <w:ind w:left="2160" w:hanging="360"/>
+      </w:pPr>
+      <w:rPr>
+        <w:rFonts w:ascii="Wingdings" w:hAnsi="Wingdings" w:hint="default"/>
+      </w:rPr>
+    </w:lvl>
+    <w:lvl w:ilvl="3" w:tplc="04090001" w:tentative="1">
+      <w:start w:val="1"/>
+      <w:numFmt w:val="bullet"/>
+      <w:lvlText w:val=""/>
+      <w:lvlJc w:val="left"/>
+      <w:pPr>
+        <w:ind w:left="2880" w:hanging="360"/>
+      </w:pPr>
+      <w:rPr>
+        <w:rFonts w:ascii="Symbol" w:hAnsi="Symbol" w:hint="default"/>
+      </w:rPr>
+    </w:lvl>
+    <w:lvl w:ilvl="4" w:tplc="04090003" w:tentative="1">
+      <w:start w:val="1"/>
+      <w:numFmt w:val="bullet"/>
+      <w:lvlText w:val="o"/>
+      <w:lvlJc w:val="left"/>
+      <w:pPr>
+        <w:ind w:left="3600" w:hanging="360"/>
+      </w:pPr>
+      <w:rPr>
+        <w:rFonts w:ascii="Courier New" w:hAnsi="Courier New" w:cs="Courier New" w:hint="default"/>
+      </w:rPr>
+    </w:lvl>
+    <w:lvl w:ilvl="5" w:tplc="04090005" w:tentative="1">
+      <w:start w:val="1"/>
+      <w:numFmt w:val="bullet"/>
+      <w:lvlText w:val=""/>
+      <w:lvlJc w:val="left"/>
+      <w:pPr>
+        <w:ind w:left="4320" w:hanging="360"/>
+      </w:pPr>
+      <w:rPr>
+        <w:rFonts w:ascii="Wingdings" w:hAnsi="Wingdings" w:hint="default"/>
+      </w:rPr>
+    </w:lvl>
+    <w:lvl w:ilvl="6" w:tplc="04090001" w:tentative="1">
+      <w:start w:val="1"/>
+      <w:numFmt w:val="bullet"/>
+      <w:lvlText w:val=""/>
+      <w:lvlJc w:val="left"/>
+      <w:pPr>
+        <w:ind w:left="5040" w:hanging="360"/>
+      </w:pPr>
+      <w:rPr>
+        <w:rFonts w:ascii="Symbol" w:hAnsi="Symbol" w:hint="default"/>
+      </w:rPr>
+    </w:lvl>
+    <w:lvl w:ilvl="7" w:tplc="04090003" w:tentative="1">
+      <w:start w:val="1"/>
+      <w:numFmt w:val="bullet"/>
+      <w:lvlText w:val="o"/>
+      <w:lvlJc w:val="left"/>
+      <w:pPr>
+        <w:ind w:left="5760" w:hanging="360"/>
+      </w:pPr>
+      <w:rPr>
+        <w:rFonts w:ascii="Courier New" w:hAnsi="Courier New" w:cs="Courier New" w:hint="default"/>
+      </w:rPr>
+    </w:lvl>
+    <w:lvl w:ilvl="8" w:tplc="04090005" w:tentative="1">
+      <w:start w:val="1"/>
+      <w:numFmt w:val="bullet"/>
+      <w:lvlText w:val=""/>
+      <w:lvlJc w:val="left"/>
+      <w:pPr>
+        <w:ind w:left="6480" w:hanging="360"/>
+      </w:pPr>
+      <w:rPr>
+        <w:rFonts w:ascii="Wingdings" w:hAnsi="Wingdings" w:hint="default"/>
+      </w:rPr>
+    </w:lvl>
+  </w:abstractNum>
+  <w:abstractNum w:abstractNumId="7" w15:restartNumberingAfterBreak="0">
     <w:nsid w:val="5B9824CD"/>
     <w:multiLevelType w:val="multilevel"/>
     <w:tmpl w:val="0A085452"/>
@@ -14189,7 +14781,7 @@
       </w:rPr>
     </w:lvl>
   </w:abstractNum>
-  <w:abstractNum w:abstractNumId="7" w15:restartNumberingAfterBreak="0">
+  <w:abstractNum w:abstractNumId="8" w15:restartNumberingAfterBreak="0">
     <w:nsid w:val="5BF459CE"/>
     <w:multiLevelType w:val="multilevel"/>
     <w:tmpl w:val="162873FE"/>
@@ -14302,7 +14894,7 @@
       </w:rPr>
     </w:lvl>
   </w:abstractNum>
-  <w:abstractNum w:abstractNumId="8" w15:restartNumberingAfterBreak="0">
+  <w:abstractNum w:abstractNumId="9" w15:restartNumberingAfterBreak="0">
     <w:nsid w:val="63CB3C16"/>
     <w:multiLevelType w:val="multilevel"/>
     <w:tmpl w:val="B9C40E20"/>
@@ -14389,7 +14981,7 @@
     </w:lvl>
   </w:abstractNum>
   <w:num w:numId="1" w16cid:durableId="332413919">
-    <w:abstractNumId w:val="8"/>
+    <w:abstractNumId w:val="9"/>
   </w:num>
   <w:num w:numId="2" w16cid:durableId="366636603">
     <w:abstractNumId w:val="0"/>
@@ -14401,7 +14993,7 @@
     <w:abstractNumId w:val="2"/>
   </w:num>
   <w:num w:numId="5" w16cid:durableId="188764094">
-    <w:abstractNumId w:val="7"/>
+    <w:abstractNumId w:val="8"/>
   </w:num>
   <w:num w:numId="6" w16cid:durableId="1056513443">
     <w:abstractNumId w:val="3"/>
@@ -14413,12 +15005,15 @@
     <w:abstractNumId w:val="4"/>
   </w:num>
   <w:num w:numId="9" w16cid:durableId="919946727">
-    <w:abstractNumId w:val="6"/>
+    <w:abstractNumId w:val="7"/>
   </w:num>
   <w:num w:numId="10" w16cid:durableId="884609522">
-    <w:abstractNumId w:val="6"/>
+    <w:abstractNumId w:val="7"/>
   </w:num>
   <w:num w:numId="11" w16cid:durableId="884609522">
+    <w:abstractNumId w:val="7"/>
+  </w:num>
+  <w:num w:numId="12" w16cid:durableId="2007660563">
     <w:abstractNumId w:val="6"/>
   </w:num>
 </w:numbering>
@@ -14945,6 +15540,7 @@
   <w:style w:type="character" w:default="1" w:styleId="DefaultParagraphFont">
     <w:name w:val="Default Paragraph Font"/>
     <w:uiPriority w:val="1"/>
+    <w:semiHidden/>
     <w:unhideWhenUsed/>
   </w:style>
   <w:style w:type="table" w:default="1" w:styleId="TableNormal">
@@ -15421,6 +16017,17 @@
     <w:uiPriority w:val="99"/>
     <w:rsid w:val="00642A8F"/>
   </w:style>
+  <w:style w:type="paragraph" w:styleId="ListParagraph">
+    <w:name w:val="List Paragraph"/>
+    <w:basedOn w:val="Normal"/>
+    <w:uiPriority w:val="34"/>
+    <w:qFormat/>
+    <w:rsid w:val="0064070C"/>
+    <w:pPr>
+      <w:ind w:left="720"/>
+      <w:contextualSpacing/>
+    </w:pPr>
+  </w:style>
 </w:styles>
 </file>
 
@@ -15557,8 +16164,10 @@
   <w:rsids>
     <w:rsidRoot w:val="00F81F7A"/>
     <w:rsid w:val="003F6794"/>
+    <w:rsid w:val="006D1EDF"/>
     <w:rsid w:val="00A55D51"/>
     <w:rsid w:val="00AB12AB"/>
+    <w:rsid w:val="00AC6E44"/>
     <w:rsid w:val="00F81F7A"/>
   </w:rsids>
   <m:mathPr>
@@ -16328,28 +16937,28 @@
 </file>
 
 <file path=customXml/item1.xml><?xml version="1.0" encoding="utf-8"?>
+<b:Sources xmlns:b="http://schemas.openxmlformats.org/officeDocument/2006/bibliography" xmlns="http://schemas.openxmlformats.org/officeDocument/2006/bibliography" SelectedStyle="\APASixthEditionOfficeOnline.xsl" StyleName="APA" Version="6"/>
+</file>
+
+<file path=customXml/item2.xml><?xml version="1.0" encoding="utf-8"?>
 <go:gDocsCustomXmlDataStorage xmlns:go="http://customooxmlschemas.google.com/" xmlns:r="http://schemas.openxmlformats.org/officeDocument/2006/relationships" uri="GoogleDocsCustomDataVersion1">
   <go:docsCustomData xmlns:go="http://customooxmlschemas.google.com/" roundtripDataSignature="AMtx7mh8yDN0aepo/aMq0Ib4DBCP0pT2eA==">AMUW2mUfTrgTFvhzdVjmYA3nfvTZE4FlGIh7fSDAotezvinhEDBYzfYG89+ClLzP9ig83HPUS9iTlxfNgCrrf8uE8OvyccMrYk3UZ0T/JjrUgRn8mkVtI+hqthUnzAMf3trqxn+tJ1hr/1QFfbGhukyY3657q/PfS7iPjBFCb7WGedInJBouJo1CnP4IsqfP257TzYpKXikdL2SRWfjapniDSVS/HbhJ04uSiDUiFDo+1Ji+DCSLovo=</go:docsCustomData>
 </go:gDocsCustomXmlDataStorage>
 </file>
 
-<file path=customXml/item2.xml><?xml version="1.0" encoding="utf-8"?>
-<b:Sources xmlns:b="http://schemas.openxmlformats.org/officeDocument/2006/bibliography" xmlns="http://schemas.openxmlformats.org/officeDocument/2006/bibliography" SelectedStyle="\APASixthEditionOfficeOnline.xsl" StyleName="APA" Version="6"/>
+<file path=customXml/itemProps1.xml><?xml version="1.0" encoding="utf-8"?>
+<ds:datastoreItem xmlns:ds="http://schemas.openxmlformats.org/officeDocument/2006/customXml" ds:itemID="{9BFCEB09-1ECB-42E2-B6F0-50C8425F2027}">
+  <ds:schemaRefs>
+    <ds:schemaRef ds:uri="http://schemas.openxmlformats.org/officeDocument/2006/bibliography"/>
+  </ds:schemaRefs>
+</ds:datastoreItem>
 </file>
 
-<file path=customXml/itemProps1.xml><?xml version="1.0" encoding="utf-8"?>
+<file path=customXml/itemProps2.xml><?xml version="1.0" encoding="utf-8"?>
 <ds:datastoreItem xmlns:ds="http://schemas.openxmlformats.org/officeDocument/2006/customXml" ds:itemID="{11111111-1234-1234-1234-123412341234}">
   <ds:schemaRefs>
     <ds:schemaRef ds:uri="http://customooxmlschemas.google.com/"/>
     <ds:schemaRef ds:uri="http://schemas.openxmlformats.org/officeDocument/2006/relationships"/>
   </ds:schemaRefs>
 </ds:datastoreItem>
-</file>
-
-<file path=customXml/itemProps2.xml><?xml version="1.0" encoding="utf-8"?>
-<ds:datastoreItem xmlns:ds="http://schemas.openxmlformats.org/officeDocument/2006/customXml" ds:itemID="{9BFCEB09-1ECB-42E2-B6F0-50C8425F2027}">
-  <ds:schemaRefs>
-    <ds:schemaRef ds:uri="http://schemas.openxmlformats.org/officeDocument/2006/bibliography"/>
-  </ds:schemaRefs>
-</ds:datastoreItem>
 </file>
</xml_diff>